<commit_message>
Päivän palaveri muistiot lisätty
</commit_message>
<xml_diff>
--- a/Palaverimuistiot/Palaverimuistio.docx
+++ b/Palaverimuistiot/Palaverimuistio.docx
@@ -176,7 +176,6 @@
         </w:rPr>
         <w:tab/>
       </w:r>
-      <w:proofErr w:type="gramStart"/>
       <w:r>
         <w:rPr>
           <w:rFonts w:cstheme="minorHAnsi"/>
@@ -189,15 +188,7 @@
           <w:rFonts w:cstheme="minorHAnsi"/>
           <w:lang w:val="fi-FI"/>
         </w:rPr>
-        <w:t>e</w:t>
-      </w:r>
-      <w:proofErr w:type="gramEnd"/>
-      <w:r>
-        <w:rPr>
-          <w:rFonts w:cstheme="minorHAnsi"/>
-          <w:lang w:val="fi-FI"/>
-        </w:rPr>
-        <w:t xml:space="preserve"> 2.2.2024 klo 20:00 – 21:00</w:t>
+        <w:t>e 2.2.2024 klo 20:00 – 21:00</w:t>
       </w:r>
     </w:p>
     <w:p>
@@ -525,7 +516,6 @@
         </w:rPr>
         <w:tab/>
       </w:r>
-      <w:proofErr w:type="gramStart"/>
       <w:r>
         <w:rPr>
           <w:rFonts w:cstheme="minorHAnsi"/>
@@ -533,7 +523,6 @@
         </w:rPr>
         <w:t>Ma</w:t>
       </w:r>
-      <w:proofErr w:type="gramEnd"/>
       <w:r>
         <w:rPr>
           <w:rFonts w:cstheme="minorHAnsi"/>
@@ -951,7 +940,6 @@
         </w:rPr>
         <w:tab/>
       </w:r>
-      <w:proofErr w:type="gramStart"/>
       <w:r>
         <w:rPr>
           <w:rFonts w:cstheme="minorHAnsi"/>
@@ -959,7 +947,6 @@
         </w:rPr>
         <w:t>Su</w:t>
       </w:r>
-      <w:proofErr w:type="gramEnd"/>
       <w:r>
         <w:rPr>
           <w:rFonts w:cstheme="minorHAnsi"/>
@@ -1349,6 +1336,482 @@
         </w:rPr>
         <w:t>Ohjelman aloitusruutu näkymää tullaan pistämään tällä viikolla alulle, sekä myös treenien listaus toiminto.</w:t>
       </w:r>
+    </w:p>
+    <w:p>
+      <w:pPr>
+        <w:pBdr>
+          <w:bottom w:val="single" w:sz="12" w:space="1" w:color="auto"/>
+        </w:pBdr>
+        <w:rPr>
+          <w:rFonts w:cstheme="minorHAnsi"/>
+          <w:lang w:val="fi-FI"/>
+        </w:rPr>
+      </w:pPr>
+    </w:p>
+    <w:p>
+      <w:pPr>
+        <w:rPr>
+          <w:rFonts w:asciiTheme="majorHAnsi" w:hAnsiTheme="majorHAnsi" w:cstheme="majorHAnsi"/>
+          <w:b/>
+          <w:bCs/>
+          <w:lang w:val="fi-FI"/>
+        </w:rPr>
+      </w:pPr>
+    </w:p>
+    <w:p>
+      <w:pPr>
+        <w:rPr>
+          <w:rFonts w:cstheme="minorHAnsi"/>
+          <w:lang w:val="fi-FI"/>
+        </w:rPr>
+      </w:pPr>
+    </w:p>
+    <w:p>
+      <w:pPr>
+        <w:rPr>
+          <w:rFonts w:cstheme="minorHAnsi"/>
+          <w:lang w:val="fi-FI"/>
+        </w:rPr>
+      </w:pPr>
+      <w:r>
+        <w:rPr>
+          <w:rFonts w:asciiTheme="majorHAnsi" w:hAnsiTheme="majorHAnsi" w:cstheme="majorHAnsi"/>
+          <w:b/>
+          <w:bCs/>
+          <w:sz w:val="24"/>
+          <w:szCs w:val="24"/>
+          <w:lang w:val="fi-FI"/>
+        </w:rPr>
+        <w:t>Aika</w:t>
+      </w:r>
+      <w:r>
+        <w:rPr>
+          <w:rFonts w:asciiTheme="majorHAnsi" w:hAnsiTheme="majorHAnsi" w:cstheme="majorHAnsi"/>
+          <w:b/>
+          <w:bCs/>
+          <w:lang w:val="fi-FI"/>
+        </w:rPr>
+        <w:tab/>
+      </w:r>
+      <w:r>
+        <w:rPr>
+          <w:rFonts w:asciiTheme="majorHAnsi" w:hAnsiTheme="majorHAnsi" w:cstheme="majorHAnsi"/>
+          <w:b/>
+          <w:bCs/>
+          <w:lang w:val="fi-FI"/>
+        </w:rPr>
+        <w:tab/>
+      </w:r>
+      <w:r>
+        <w:rPr>
+          <w:rFonts w:cstheme="minorHAnsi"/>
+          <w:lang w:val="fi-FI"/>
+        </w:rPr>
+        <w:t>Su</w:t>
+      </w:r>
+      <w:r>
+        <w:rPr>
+          <w:rFonts w:cstheme="minorHAnsi"/>
+          <w:lang w:val="fi-FI"/>
+        </w:rPr>
+        <w:t xml:space="preserve"> </w:t>
+      </w:r>
+      <w:r>
+        <w:rPr>
+          <w:rFonts w:cstheme="minorHAnsi"/>
+          <w:lang w:val="fi-FI"/>
+        </w:rPr>
+        <w:t>18</w:t>
+      </w:r>
+      <w:r>
+        <w:rPr>
+          <w:rFonts w:cstheme="minorHAnsi"/>
+          <w:lang w:val="fi-FI"/>
+        </w:rPr>
+        <w:t xml:space="preserve">.2.2024 klo </w:t>
+      </w:r>
+      <w:r>
+        <w:rPr>
+          <w:rFonts w:cstheme="minorHAnsi"/>
+          <w:lang w:val="fi-FI"/>
+        </w:rPr>
+        <w:t xml:space="preserve">n. </w:t>
+      </w:r>
+      <w:r>
+        <w:rPr>
+          <w:rFonts w:cstheme="minorHAnsi"/>
+          <w:lang w:val="fi-FI"/>
+        </w:rPr>
+        <w:t>18-19</w:t>
+      </w:r>
+    </w:p>
+    <w:p>
+      <w:pPr>
+        <w:rPr>
+          <w:rFonts w:asciiTheme="majorHAnsi" w:hAnsiTheme="majorHAnsi" w:cstheme="majorHAnsi"/>
+          <w:lang w:val="fi-FI"/>
+        </w:rPr>
+      </w:pPr>
+    </w:p>
+    <w:p>
+      <w:pPr>
+        <w:rPr>
+          <w:rFonts w:cstheme="minorHAnsi"/>
+          <w:lang w:val="fi-FI"/>
+        </w:rPr>
+      </w:pPr>
+      <w:r>
+        <w:rPr>
+          <w:rFonts w:asciiTheme="majorHAnsi" w:hAnsiTheme="majorHAnsi" w:cstheme="majorHAnsi"/>
+          <w:b/>
+          <w:bCs/>
+          <w:sz w:val="24"/>
+          <w:szCs w:val="24"/>
+          <w:lang w:val="fi-FI"/>
+        </w:rPr>
+        <w:t>Paikka</w:t>
+      </w:r>
+      <w:r>
+        <w:rPr>
+          <w:rFonts w:asciiTheme="majorHAnsi" w:hAnsiTheme="majorHAnsi" w:cstheme="majorHAnsi"/>
+          <w:lang w:val="fi-FI"/>
+        </w:rPr>
+        <w:t xml:space="preserve"> </w:t>
+      </w:r>
+      <w:r>
+        <w:rPr>
+          <w:rFonts w:asciiTheme="majorHAnsi" w:hAnsiTheme="majorHAnsi" w:cstheme="majorHAnsi"/>
+          <w:lang w:val="fi-FI"/>
+        </w:rPr>
+        <w:tab/>
+      </w:r>
+      <w:r>
+        <w:rPr>
+          <w:rFonts w:asciiTheme="majorHAnsi" w:hAnsiTheme="majorHAnsi" w:cstheme="majorHAnsi"/>
+          <w:lang w:val="fi-FI"/>
+        </w:rPr>
+        <w:tab/>
+      </w:r>
+      <w:proofErr w:type="spellStart"/>
+      <w:r>
+        <w:rPr>
+          <w:rFonts w:cstheme="minorHAnsi"/>
+          <w:lang w:val="fi-FI"/>
+        </w:rPr>
+        <w:t>Discord</w:t>
+      </w:r>
+      <w:proofErr w:type="spellEnd"/>
+    </w:p>
+    <w:p>
+      <w:pPr>
+        <w:rPr>
+          <w:rFonts w:asciiTheme="majorHAnsi" w:hAnsiTheme="majorHAnsi" w:cstheme="majorHAnsi"/>
+          <w:lang w:val="fi-FI"/>
+        </w:rPr>
+      </w:pPr>
+    </w:p>
+    <w:p>
+      <w:pPr>
+        <w:rPr>
+          <w:rFonts w:asciiTheme="majorHAnsi" w:hAnsiTheme="majorHAnsi" w:cstheme="majorHAnsi"/>
+          <w:lang w:val="fi-FI"/>
+        </w:rPr>
+      </w:pPr>
+      <w:r>
+        <w:rPr>
+          <w:rFonts w:asciiTheme="majorHAnsi" w:hAnsiTheme="majorHAnsi" w:cstheme="majorHAnsi"/>
+          <w:b/>
+          <w:bCs/>
+          <w:sz w:val="24"/>
+          <w:szCs w:val="24"/>
+          <w:lang w:val="fi-FI"/>
+        </w:rPr>
+        <w:t>Läsnä</w:t>
+      </w:r>
+      <w:r>
+        <w:rPr>
+          <w:rFonts w:asciiTheme="majorHAnsi" w:hAnsiTheme="majorHAnsi" w:cstheme="majorHAnsi"/>
+          <w:lang w:val="fi-FI"/>
+        </w:rPr>
+        <w:tab/>
+      </w:r>
+      <w:r>
+        <w:rPr>
+          <w:rFonts w:asciiTheme="majorHAnsi" w:hAnsiTheme="majorHAnsi" w:cstheme="majorHAnsi"/>
+          <w:lang w:val="fi-FI"/>
+        </w:rPr>
+        <w:tab/>
+      </w:r>
+      <w:r>
+        <w:rPr>
+          <w:rFonts w:cstheme="minorHAnsi"/>
+          <w:lang w:val="fi-FI"/>
+        </w:rPr>
+        <w:t>Miro Kähärä</w:t>
+      </w:r>
+    </w:p>
+    <w:p>
+      <w:pPr>
+        <w:rPr>
+          <w:rFonts w:cstheme="minorHAnsi"/>
+          <w:lang w:val="fi-FI"/>
+        </w:rPr>
+      </w:pPr>
+      <w:r>
+        <w:rPr>
+          <w:rFonts w:asciiTheme="majorHAnsi" w:hAnsiTheme="majorHAnsi" w:cstheme="majorHAnsi"/>
+          <w:lang w:val="fi-FI"/>
+        </w:rPr>
+        <w:lastRenderedPageBreak/>
+        <w:tab/>
+      </w:r>
+      <w:r>
+        <w:rPr>
+          <w:rFonts w:asciiTheme="majorHAnsi" w:hAnsiTheme="majorHAnsi" w:cstheme="majorHAnsi"/>
+          <w:lang w:val="fi-FI"/>
+        </w:rPr>
+        <w:tab/>
+      </w:r>
+      <w:r>
+        <w:rPr>
+          <w:rFonts w:cstheme="minorHAnsi"/>
+          <w:lang w:val="fi-FI"/>
+        </w:rPr>
+        <w:t>Joonatan Lipiäinen</w:t>
+      </w:r>
+    </w:p>
+    <w:p>
+      <w:pPr>
+        <w:rPr>
+          <w:rFonts w:cstheme="minorHAnsi"/>
+          <w:lang w:val="fi-FI"/>
+        </w:rPr>
+      </w:pPr>
+      <w:r>
+        <w:rPr>
+          <w:rFonts w:cstheme="minorHAnsi"/>
+          <w:lang w:val="fi-FI"/>
+        </w:rPr>
+        <w:tab/>
+      </w:r>
+      <w:r>
+        <w:rPr>
+          <w:rFonts w:cstheme="minorHAnsi"/>
+          <w:lang w:val="fi-FI"/>
+        </w:rPr>
+        <w:tab/>
+        <w:t>John Ramstedt</w:t>
+      </w:r>
+    </w:p>
+    <w:p>
+      <w:pPr>
+        <w:rPr>
+          <w:rFonts w:cstheme="minorHAnsi"/>
+          <w:lang w:val="fi-FI"/>
+        </w:rPr>
+      </w:pPr>
+      <w:r>
+        <w:rPr>
+          <w:rFonts w:cstheme="minorHAnsi"/>
+          <w:lang w:val="fi-FI"/>
+        </w:rPr>
+        <w:tab/>
+      </w:r>
+      <w:r>
+        <w:rPr>
+          <w:rFonts w:cstheme="minorHAnsi"/>
+          <w:lang w:val="fi-FI"/>
+        </w:rPr>
+        <w:tab/>
+        <w:t>Topi Korhonen, laatija</w:t>
+      </w:r>
+    </w:p>
+    <w:p>
+      <w:pPr>
+        <w:rPr>
+          <w:rFonts w:asciiTheme="majorHAnsi" w:hAnsiTheme="majorHAnsi" w:cstheme="majorHAnsi"/>
+          <w:b/>
+          <w:bCs/>
+          <w:lang w:val="fi-FI"/>
+        </w:rPr>
+      </w:pPr>
+    </w:p>
+    <w:p>
+      <w:pPr>
+        <w:rPr>
+          <w:rFonts w:asciiTheme="majorHAnsi" w:hAnsiTheme="majorHAnsi" w:cstheme="majorHAnsi"/>
+          <w:b/>
+          <w:bCs/>
+          <w:lang w:val="fi-FI"/>
+        </w:rPr>
+      </w:pPr>
+      <w:r>
+        <w:rPr>
+          <w:rFonts w:asciiTheme="majorHAnsi" w:hAnsiTheme="majorHAnsi" w:cstheme="majorHAnsi"/>
+          <w:b/>
+          <w:bCs/>
+          <w:lang w:val="fi-FI"/>
+        </w:rPr>
+        <w:tab/>
+      </w:r>
+    </w:p>
+    <w:p>
+      <w:pPr>
+        <w:rPr>
+          <w:rFonts w:cstheme="minorHAnsi"/>
+          <w:lang w:val="fi-FI"/>
+        </w:rPr>
+      </w:pPr>
+      <w:r>
+        <w:rPr>
+          <w:rFonts w:cstheme="minorHAnsi"/>
+          <w:lang w:val="fi-FI"/>
+        </w:rPr>
+        <w:t xml:space="preserve">Palaverin aiheena oli viikon </w:t>
+      </w:r>
+      <w:proofErr w:type="spellStart"/>
+      <w:r>
+        <w:rPr>
+          <w:rFonts w:cstheme="minorHAnsi"/>
+          <w:lang w:val="fi-FI"/>
+        </w:rPr>
+        <w:t>review</w:t>
+      </w:r>
+      <w:proofErr w:type="spellEnd"/>
+      <w:r>
+        <w:rPr>
+          <w:rFonts w:cstheme="minorHAnsi"/>
+          <w:lang w:val="fi-FI"/>
+        </w:rPr>
+        <w:t xml:space="preserve"> ja </w:t>
+      </w:r>
+      <w:proofErr w:type="spellStart"/>
+      <w:r>
+        <w:rPr>
+          <w:rFonts w:cstheme="minorHAnsi"/>
+          <w:lang w:val="fi-FI"/>
+        </w:rPr>
+        <w:t>retrospect</w:t>
+      </w:r>
+      <w:proofErr w:type="spellEnd"/>
+      <w:r>
+        <w:rPr>
+          <w:rFonts w:cstheme="minorHAnsi"/>
+          <w:lang w:val="fi-FI"/>
+        </w:rPr>
+        <w:t xml:space="preserve"> palaverit sekä uuden sprintin aloituspalaveri.</w:t>
+      </w:r>
+    </w:p>
+    <w:p>
+      <w:pPr>
+        <w:rPr>
+          <w:rFonts w:cstheme="minorHAnsi"/>
+          <w:b/>
+          <w:bCs/>
+          <w:lang w:val="fi-FI"/>
+        </w:rPr>
+      </w:pPr>
+      <w:proofErr w:type="spellStart"/>
+      <w:r>
+        <w:rPr>
+          <w:rFonts w:cstheme="minorHAnsi"/>
+          <w:b/>
+          <w:bCs/>
+          <w:lang w:val="fi-FI"/>
+        </w:rPr>
+        <w:t>Review</w:t>
+      </w:r>
+      <w:proofErr w:type="spellEnd"/>
+      <w:r>
+        <w:rPr>
+          <w:rFonts w:cstheme="minorHAnsi"/>
+          <w:b/>
+          <w:bCs/>
+          <w:lang w:val="fi-FI"/>
+        </w:rPr>
+        <w:t xml:space="preserve"> ja retro muistiot löytyvät palaverimuistio kansiosta.</w:t>
+      </w:r>
+    </w:p>
+    <w:p>
+      <w:pPr>
+        <w:rPr>
+          <w:rFonts w:asciiTheme="majorHAnsi" w:hAnsiTheme="majorHAnsi" w:cstheme="majorHAnsi"/>
+          <w:b/>
+          <w:bCs/>
+          <w:sz w:val="24"/>
+          <w:szCs w:val="24"/>
+          <w:lang w:val="fi-FI"/>
+        </w:rPr>
+      </w:pPr>
+      <w:r>
+        <w:rPr>
+          <w:rFonts w:asciiTheme="majorHAnsi" w:hAnsiTheme="majorHAnsi" w:cstheme="majorHAnsi"/>
+          <w:b/>
+          <w:bCs/>
+          <w:sz w:val="24"/>
+          <w:szCs w:val="24"/>
+          <w:lang w:val="fi-FI"/>
+        </w:rPr>
+        <w:t>Tavoite</w:t>
+      </w:r>
+      <w:r>
+        <w:rPr>
+          <w:rFonts w:asciiTheme="majorHAnsi" w:hAnsiTheme="majorHAnsi" w:cstheme="majorHAnsi"/>
+          <w:b/>
+          <w:bCs/>
+          <w:sz w:val="24"/>
+          <w:szCs w:val="24"/>
+          <w:lang w:val="fi-FI"/>
+        </w:rPr>
+        <w:tab/>
+      </w:r>
+    </w:p>
+    <w:p>
+      <w:pPr>
+        <w:jc w:val="left"/>
+        <w:rPr>
+          <w:rFonts w:asciiTheme="majorHAnsi" w:hAnsiTheme="majorHAnsi" w:cstheme="majorHAnsi"/>
+          <w:b/>
+          <w:bCs/>
+          <w:sz w:val="24"/>
+          <w:szCs w:val="24"/>
+          <w:lang w:val="fi-FI"/>
+        </w:rPr>
+      </w:pPr>
+      <w:r>
+        <w:rPr>
+          <w:rFonts w:cstheme="minorHAnsi"/>
+          <w:lang w:val="fi-FI"/>
+        </w:rPr>
+        <w:t xml:space="preserve">Seuraavalla viikolla lähdemme innokkain olettamuksin liikkeelle. Diagrammi on lähes valmis ja alamme nähdä työn tulosta päivä päivältä enemmän. </w:t>
+      </w:r>
+    </w:p>
+    <w:p>
+      <w:pPr>
+        <w:rPr>
+          <w:rFonts w:cstheme="minorHAnsi"/>
+          <w:lang w:val="fi-FI"/>
+        </w:rPr>
+      </w:pPr>
+    </w:p>
+    <w:p>
+      <w:pPr>
+        <w:pBdr>
+          <w:bottom w:val="single" w:sz="12" w:space="1" w:color="auto"/>
+        </w:pBdr>
+        <w:rPr>
+          <w:rFonts w:cstheme="minorHAnsi"/>
+          <w:lang w:val="fi-FI"/>
+        </w:rPr>
+      </w:pPr>
+    </w:p>
+    <w:p>
+      <w:pPr>
+        <w:rPr>
+          <w:rFonts w:cstheme="minorHAnsi"/>
+          <w:lang w:val="fi-FI"/>
+        </w:rPr>
+      </w:pPr>
     </w:p>
     <w:sectPr>
       <w:pgSz w:w="11906" w:h="16838"/>

</xml_diff>

<commit_message>
Palaverimuistioiden päivitykset Retro, review ja startti
</commit_message>
<xml_diff>
--- a/Palaverimuistiot/Palaverimuistio.docx
+++ b/Palaverimuistiot/Palaverimuistio.docx
@@ -1363,447 +1363,6 @@
     </w:p>
     <w:p>
       <w:pPr>
-        <w:rPr>
-          <w:rFonts w:asciiTheme="majorHAnsi" w:hAnsiTheme="majorHAnsi" w:cstheme="majorHAnsi"/>
-          <w:b/>
-          <w:bCs/>
-          <w:lang w:val="fi-FI"/>
-        </w:rPr>
-      </w:pPr>
-    </w:p>
-    <w:p>
-      <w:pPr>
-        <w:rPr>
-          <w:rFonts w:cstheme="minorHAnsi"/>
-          <w:lang w:val="fi-FI"/>
-        </w:rPr>
-      </w:pPr>
-    </w:p>
-    <w:p>
-      <w:pPr>
-        <w:rPr>
-          <w:rFonts w:cstheme="minorHAnsi"/>
-          <w:lang w:val="fi-FI"/>
-        </w:rPr>
-      </w:pPr>
-      <w:r>
-        <w:rPr>
-          <w:rFonts w:asciiTheme="majorHAnsi" w:hAnsiTheme="majorHAnsi" w:cstheme="majorHAnsi"/>
-          <w:b/>
-          <w:bCs/>
-          <w:sz w:val="24"/>
-          <w:szCs w:val="24"/>
-          <w:lang w:val="fi-FI"/>
-        </w:rPr>
-        <w:t>Aika</w:t>
-      </w:r>
-      <w:r>
-        <w:rPr>
-          <w:rFonts w:asciiTheme="majorHAnsi" w:hAnsiTheme="majorHAnsi" w:cstheme="majorHAnsi"/>
-          <w:b/>
-          <w:bCs/>
-          <w:lang w:val="fi-FI"/>
-        </w:rPr>
-        <w:tab/>
-      </w:r>
-      <w:r>
-        <w:rPr>
-          <w:rFonts w:asciiTheme="majorHAnsi" w:hAnsiTheme="majorHAnsi" w:cstheme="majorHAnsi"/>
-          <w:b/>
-          <w:bCs/>
-          <w:lang w:val="fi-FI"/>
-        </w:rPr>
-        <w:tab/>
-      </w:r>
-      <w:proofErr w:type="gramStart"/>
-      <w:r>
-        <w:rPr>
-          <w:rFonts w:cstheme="minorHAnsi"/>
-          <w:lang w:val="fi-FI"/>
-        </w:rPr>
-        <w:t>Su</w:t>
-      </w:r>
-      <w:proofErr w:type="gramEnd"/>
-      <w:r>
-        <w:rPr>
-          <w:rFonts w:cstheme="minorHAnsi"/>
-          <w:lang w:val="fi-FI"/>
-        </w:rPr>
-        <w:t xml:space="preserve"> </w:t>
-      </w:r>
-      <w:r>
-        <w:rPr>
-          <w:rFonts w:cstheme="minorHAnsi"/>
-          <w:lang w:val="fi-FI"/>
-        </w:rPr>
-        <w:t>18</w:t>
-      </w:r>
-      <w:r>
-        <w:rPr>
-          <w:rFonts w:cstheme="minorHAnsi"/>
-          <w:lang w:val="fi-FI"/>
-        </w:rPr>
-        <w:t xml:space="preserve">.2.2024 klo </w:t>
-      </w:r>
-      <w:r>
-        <w:rPr>
-          <w:rFonts w:cstheme="minorHAnsi"/>
-          <w:lang w:val="fi-FI"/>
-        </w:rPr>
-        <w:t>n. 18-19</w:t>
-      </w:r>
-    </w:p>
-    <w:p>
-      <w:pPr>
-        <w:rPr>
-          <w:rFonts w:asciiTheme="majorHAnsi" w:hAnsiTheme="majorHAnsi" w:cstheme="majorHAnsi"/>
-          <w:lang w:val="fi-FI"/>
-        </w:rPr>
-      </w:pPr>
-    </w:p>
-    <w:p>
-      <w:pPr>
-        <w:rPr>
-          <w:rFonts w:cstheme="minorHAnsi"/>
-          <w:lang w:val="fi-FI"/>
-        </w:rPr>
-      </w:pPr>
-      <w:r>
-        <w:rPr>
-          <w:rFonts w:asciiTheme="majorHAnsi" w:hAnsiTheme="majorHAnsi" w:cstheme="majorHAnsi"/>
-          <w:b/>
-          <w:bCs/>
-          <w:sz w:val="24"/>
-          <w:szCs w:val="24"/>
-          <w:lang w:val="fi-FI"/>
-        </w:rPr>
-        <w:t>Paikka</w:t>
-      </w:r>
-      <w:r>
-        <w:rPr>
-          <w:rFonts w:asciiTheme="majorHAnsi" w:hAnsiTheme="majorHAnsi" w:cstheme="majorHAnsi"/>
-          <w:lang w:val="fi-FI"/>
-        </w:rPr>
-        <w:t xml:space="preserve"> </w:t>
-      </w:r>
-      <w:r>
-        <w:rPr>
-          <w:rFonts w:asciiTheme="majorHAnsi" w:hAnsiTheme="majorHAnsi" w:cstheme="majorHAnsi"/>
-          <w:lang w:val="fi-FI"/>
-        </w:rPr>
-        <w:tab/>
-      </w:r>
-      <w:r>
-        <w:rPr>
-          <w:rFonts w:asciiTheme="majorHAnsi" w:hAnsiTheme="majorHAnsi" w:cstheme="majorHAnsi"/>
-          <w:lang w:val="fi-FI"/>
-        </w:rPr>
-        <w:tab/>
-      </w:r>
-      <w:proofErr w:type="spellStart"/>
-      <w:r>
-        <w:rPr>
-          <w:rFonts w:cstheme="minorHAnsi"/>
-          <w:lang w:val="fi-FI"/>
-        </w:rPr>
-        <w:t>Discord</w:t>
-      </w:r>
-      <w:proofErr w:type="spellEnd"/>
-    </w:p>
-    <w:p>
-      <w:pPr>
-        <w:rPr>
-          <w:rFonts w:asciiTheme="majorHAnsi" w:hAnsiTheme="majorHAnsi" w:cstheme="majorHAnsi"/>
-          <w:lang w:val="fi-FI"/>
-        </w:rPr>
-      </w:pPr>
-    </w:p>
-    <w:p>
-      <w:pPr>
-        <w:rPr>
-          <w:rFonts w:asciiTheme="majorHAnsi" w:hAnsiTheme="majorHAnsi" w:cstheme="majorHAnsi"/>
-          <w:lang w:val="fi-FI"/>
-        </w:rPr>
-      </w:pPr>
-      <w:r>
-        <w:rPr>
-          <w:rFonts w:asciiTheme="majorHAnsi" w:hAnsiTheme="majorHAnsi" w:cstheme="majorHAnsi"/>
-          <w:b/>
-          <w:bCs/>
-          <w:sz w:val="24"/>
-          <w:szCs w:val="24"/>
-          <w:lang w:val="fi-FI"/>
-        </w:rPr>
-        <w:t>Läsnä</w:t>
-      </w:r>
-      <w:r>
-        <w:rPr>
-          <w:rFonts w:asciiTheme="majorHAnsi" w:hAnsiTheme="majorHAnsi" w:cstheme="majorHAnsi"/>
-          <w:lang w:val="fi-FI"/>
-        </w:rPr>
-        <w:tab/>
-      </w:r>
-      <w:r>
-        <w:rPr>
-          <w:rFonts w:asciiTheme="majorHAnsi" w:hAnsiTheme="majorHAnsi" w:cstheme="majorHAnsi"/>
-          <w:lang w:val="fi-FI"/>
-        </w:rPr>
-        <w:tab/>
-      </w:r>
-      <w:r>
-        <w:rPr>
-          <w:rFonts w:cstheme="minorHAnsi"/>
-          <w:lang w:val="fi-FI"/>
-        </w:rPr>
-        <w:t>Miro Kähärä</w:t>
-      </w:r>
-    </w:p>
-    <w:p>
-      <w:pPr>
-        <w:rPr>
-          <w:rFonts w:cstheme="minorHAnsi"/>
-          <w:lang w:val="fi-FI"/>
-        </w:rPr>
-      </w:pPr>
-      <w:r>
-        <w:rPr>
-          <w:rFonts w:asciiTheme="majorHAnsi" w:hAnsiTheme="majorHAnsi" w:cstheme="majorHAnsi"/>
-          <w:lang w:val="fi-FI"/>
-        </w:rPr>
-        <w:lastRenderedPageBreak/>
-        <w:tab/>
-      </w:r>
-      <w:r>
-        <w:rPr>
-          <w:rFonts w:asciiTheme="majorHAnsi" w:hAnsiTheme="majorHAnsi" w:cstheme="majorHAnsi"/>
-          <w:lang w:val="fi-FI"/>
-        </w:rPr>
-        <w:tab/>
-      </w:r>
-      <w:r>
-        <w:rPr>
-          <w:rFonts w:cstheme="minorHAnsi"/>
-          <w:lang w:val="fi-FI"/>
-        </w:rPr>
-        <w:t>Joonatan Lipiäinen</w:t>
-      </w:r>
-    </w:p>
-    <w:p>
-      <w:pPr>
-        <w:rPr>
-          <w:rFonts w:cstheme="minorHAnsi"/>
-          <w:lang w:val="fi-FI"/>
-        </w:rPr>
-      </w:pPr>
-      <w:r>
-        <w:rPr>
-          <w:rFonts w:cstheme="minorHAnsi"/>
-          <w:lang w:val="fi-FI"/>
-        </w:rPr>
-        <w:tab/>
-      </w:r>
-      <w:r>
-        <w:rPr>
-          <w:rFonts w:cstheme="minorHAnsi"/>
-          <w:lang w:val="fi-FI"/>
-        </w:rPr>
-        <w:tab/>
-        <w:t>John Ramstedt</w:t>
-      </w:r>
-    </w:p>
-    <w:p>
-      <w:pPr>
-        <w:rPr>
-          <w:rFonts w:cstheme="minorHAnsi"/>
-          <w:lang w:val="fi-FI"/>
-        </w:rPr>
-      </w:pPr>
-      <w:r>
-        <w:rPr>
-          <w:rFonts w:cstheme="minorHAnsi"/>
-          <w:lang w:val="fi-FI"/>
-        </w:rPr>
-        <w:tab/>
-      </w:r>
-      <w:r>
-        <w:rPr>
-          <w:rFonts w:cstheme="minorHAnsi"/>
-          <w:lang w:val="fi-FI"/>
-        </w:rPr>
-        <w:tab/>
-        <w:t>Topi Korhonen, laatija</w:t>
-      </w:r>
-    </w:p>
-    <w:p>
-      <w:pPr>
-        <w:rPr>
-          <w:rFonts w:asciiTheme="majorHAnsi" w:hAnsiTheme="majorHAnsi" w:cstheme="majorHAnsi"/>
-          <w:b/>
-          <w:bCs/>
-          <w:lang w:val="fi-FI"/>
-        </w:rPr>
-      </w:pPr>
-    </w:p>
-    <w:p>
-      <w:pPr>
-        <w:rPr>
-          <w:rFonts w:asciiTheme="majorHAnsi" w:hAnsiTheme="majorHAnsi" w:cstheme="majorHAnsi"/>
-          <w:b/>
-          <w:bCs/>
-          <w:lang w:val="fi-FI"/>
-        </w:rPr>
-      </w:pPr>
-      <w:r>
-        <w:rPr>
-          <w:rFonts w:asciiTheme="majorHAnsi" w:hAnsiTheme="majorHAnsi" w:cstheme="majorHAnsi"/>
-          <w:b/>
-          <w:bCs/>
-          <w:lang w:val="fi-FI"/>
-        </w:rPr>
-        <w:tab/>
-      </w:r>
-    </w:p>
-    <w:p>
-      <w:pPr>
-        <w:rPr>
-          <w:rFonts w:cstheme="minorHAnsi"/>
-          <w:lang w:val="fi-FI"/>
-        </w:rPr>
-      </w:pPr>
-      <w:r>
-        <w:rPr>
-          <w:rFonts w:cstheme="minorHAnsi"/>
-          <w:lang w:val="fi-FI"/>
-        </w:rPr>
-        <w:t xml:space="preserve">Palaverin aiheena oli viikon </w:t>
-      </w:r>
-      <w:proofErr w:type="spellStart"/>
-      <w:r>
-        <w:rPr>
-          <w:rFonts w:cstheme="minorHAnsi"/>
-          <w:lang w:val="fi-FI"/>
-        </w:rPr>
-        <w:t>review</w:t>
-      </w:r>
-      <w:proofErr w:type="spellEnd"/>
-      <w:r>
-        <w:rPr>
-          <w:rFonts w:cstheme="minorHAnsi"/>
-          <w:lang w:val="fi-FI"/>
-        </w:rPr>
-        <w:t xml:space="preserve"> ja </w:t>
-      </w:r>
-      <w:proofErr w:type="spellStart"/>
-      <w:r>
-        <w:rPr>
-          <w:rFonts w:cstheme="minorHAnsi"/>
-          <w:lang w:val="fi-FI"/>
-        </w:rPr>
-        <w:t>retrospect</w:t>
-      </w:r>
-      <w:proofErr w:type="spellEnd"/>
-      <w:r>
-        <w:rPr>
-          <w:rFonts w:cstheme="minorHAnsi"/>
-          <w:lang w:val="fi-FI"/>
-        </w:rPr>
-        <w:t xml:space="preserve"> palaverit sekä uuden sprintin aloituspalaveri.</w:t>
-      </w:r>
-    </w:p>
-    <w:p>
-      <w:pPr>
-        <w:rPr>
-          <w:rFonts w:cstheme="minorHAnsi"/>
-          <w:b/>
-          <w:bCs/>
-          <w:lang w:val="fi-FI"/>
-        </w:rPr>
-      </w:pPr>
-      <w:proofErr w:type="spellStart"/>
-      <w:r>
-        <w:rPr>
-          <w:rFonts w:cstheme="minorHAnsi"/>
-          <w:b/>
-          <w:bCs/>
-          <w:lang w:val="fi-FI"/>
-        </w:rPr>
-        <w:t>Review</w:t>
-      </w:r>
-      <w:proofErr w:type="spellEnd"/>
-      <w:r>
-        <w:rPr>
-          <w:rFonts w:cstheme="minorHAnsi"/>
-          <w:b/>
-          <w:bCs/>
-          <w:lang w:val="fi-FI"/>
-        </w:rPr>
-        <w:t xml:space="preserve"> ja retro muistiot löytyvät palaverimuistio kansiosta.</w:t>
-      </w:r>
-    </w:p>
-    <w:p>
-      <w:pPr>
-        <w:rPr>
-          <w:rFonts w:asciiTheme="majorHAnsi" w:hAnsiTheme="majorHAnsi" w:cstheme="majorHAnsi"/>
-          <w:b/>
-          <w:bCs/>
-          <w:sz w:val="24"/>
-          <w:szCs w:val="24"/>
-          <w:lang w:val="fi-FI"/>
-        </w:rPr>
-      </w:pPr>
-      <w:r>
-        <w:rPr>
-          <w:rFonts w:asciiTheme="majorHAnsi" w:hAnsiTheme="majorHAnsi" w:cstheme="majorHAnsi"/>
-          <w:b/>
-          <w:bCs/>
-          <w:sz w:val="24"/>
-          <w:szCs w:val="24"/>
-          <w:lang w:val="fi-FI"/>
-        </w:rPr>
-        <w:t>Tavoite</w:t>
-      </w:r>
-      <w:r>
-        <w:rPr>
-          <w:rFonts w:asciiTheme="majorHAnsi" w:hAnsiTheme="majorHAnsi" w:cstheme="majorHAnsi"/>
-          <w:b/>
-          <w:bCs/>
-          <w:sz w:val="24"/>
-          <w:szCs w:val="24"/>
-          <w:lang w:val="fi-FI"/>
-        </w:rPr>
-        <w:tab/>
-      </w:r>
-    </w:p>
-    <w:p>
-      <w:pPr>
-        <w:jc w:val="left"/>
-        <w:rPr>
-          <w:rFonts w:asciiTheme="majorHAnsi" w:hAnsiTheme="majorHAnsi" w:cstheme="majorHAnsi"/>
-          <w:b/>
-          <w:bCs/>
-          <w:sz w:val="24"/>
-          <w:szCs w:val="24"/>
-          <w:lang w:val="fi-FI"/>
-        </w:rPr>
-      </w:pPr>
-      <w:r>
-        <w:rPr>
-          <w:rFonts w:cstheme="minorHAnsi"/>
-          <w:lang w:val="fi-FI"/>
-        </w:rPr>
-        <w:t xml:space="preserve">Seuraavalla viikolla lähdemme innokkain olettamuksin liikkeelle. Diagrammi on lähes valmis ja alamme nähdä työn tulosta päivä päivältä enemmän. </w:t>
-      </w:r>
-    </w:p>
-    <w:p>
-      <w:pPr>
-        <w:rPr>
-          <w:rFonts w:cstheme="minorHAnsi"/>
-          <w:lang w:val="fi-FI"/>
-        </w:rPr>
-      </w:pPr>
-    </w:p>
-    <w:p>
-      <w:pPr>
         <w:pBdr>
           <w:bottom w:val="single" w:sz="12" w:space="1" w:color="auto"/>
         </w:pBdr>
@@ -1816,19 +1375,86 @@
     <w:p>
       <w:pPr>
         <w:rPr>
-          <w:rFonts w:cstheme="minorHAnsi"/>
-          <w:lang w:val="fi-FI"/>
-        </w:rPr>
-      </w:pPr>
-      <w:r>
-        <w:rPr>
-          <w:rFonts w:asciiTheme="majorHAnsi" w:hAnsiTheme="majorHAnsi" w:cstheme="majorHAnsi"/>
-          <w:b/>
-          <w:bCs/>
-          <w:sz w:val="24"/>
-          <w:szCs w:val="24"/>
-          <w:lang w:val="fi-FI"/>
-        </w:rPr>
+          <w:rFonts w:asciiTheme="majorHAnsi" w:hAnsiTheme="majorHAnsi" w:cstheme="majorHAnsi"/>
+          <w:b/>
+          <w:bCs/>
+          <w:lang w:val="fi-FI"/>
+        </w:rPr>
+      </w:pPr>
+    </w:p>
+    <w:p>
+      <w:pPr>
+        <w:rPr>
+          <w:rFonts w:cstheme="minorHAnsi"/>
+          <w:lang w:val="fi-FI"/>
+        </w:rPr>
+      </w:pPr>
+    </w:p>
+    <w:p>
+      <w:pPr>
+        <w:rPr>
+          <w:rFonts w:asciiTheme="majorHAnsi" w:hAnsiTheme="majorHAnsi" w:cstheme="majorHAnsi"/>
+          <w:b/>
+          <w:bCs/>
+          <w:sz w:val="24"/>
+          <w:szCs w:val="24"/>
+          <w:lang w:val="fi-FI"/>
+        </w:rPr>
+      </w:pPr>
+    </w:p>
+    <w:p>
+      <w:pPr>
+        <w:rPr>
+          <w:rFonts w:asciiTheme="majorHAnsi" w:hAnsiTheme="majorHAnsi" w:cstheme="majorHAnsi"/>
+          <w:b/>
+          <w:bCs/>
+          <w:sz w:val="24"/>
+          <w:szCs w:val="24"/>
+          <w:lang w:val="fi-FI"/>
+        </w:rPr>
+      </w:pPr>
+    </w:p>
+    <w:p>
+      <w:pPr>
+        <w:rPr>
+          <w:rFonts w:asciiTheme="majorHAnsi" w:hAnsiTheme="majorHAnsi" w:cstheme="majorHAnsi"/>
+          <w:b/>
+          <w:bCs/>
+          <w:sz w:val="24"/>
+          <w:szCs w:val="24"/>
+          <w:lang w:val="fi-FI"/>
+        </w:rPr>
+      </w:pPr>
+    </w:p>
+    <w:p>
+      <w:pPr>
+        <w:rPr>
+          <w:rFonts w:asciiTheme="majorHAnsi" w:hAnsiTheme="majorHAnsi" w:cstheme="majorHAnsi"/>
+          <w:b/>
+          <w:bCs/>
+          <w:sz w:val="24"/>
+          <w:szCs w:val="24"/>
+          <w:lang w:val="fi-FI"/>
+        </w:rPr>
+      </w:pPr>
+    </w:p>
+    <w:p>
+      <w:pPr>
+        <w:rPr>
+          <w:rFonts w:cstheme="minorHAnsi"/>
+          <w:lang w:val="fi-FI"/>
+        </w:rPr>
+      </w:pPr>
+      <w:r>
+        <w:rPr>
+          <w:rFonts w:asciiTheme="majorHAnsi" w:hAnsiTheme="majorHAnsi" w:cstheme="majorHAnsi"/>
+          <w:b/>
+          <w:bCs/>
+          <w:sz w:val="24"/>
+          <w:szCs w:val="24"/>
+          <w:lang w:val="fi-FI"/>
+        </w:rPr>
+        <w:lastRenderedPageBreak/>
         <w:t>Aika</w:t>
       </w:r>
       <w:r>
@@ -1870,6 +1496,450 @@
           <w:rFonts w:cstheme="minorHAnsi"/>
           <w:lang w:val="fi-FI"/>
         </w:rPr>
+        <w:t>18</w:t>
+      </w:r>
+      <w:r>
+        <w:rPr>
+          <w:rFonts w:cstheme="minorHAnsi"/>
+          <w:lang w:val="fi-FI"/>
+        </w:rPr>
+        <w:t xml:space="preserve">.2.2024 klo </w:t>
+      </w:r>
+      <w:r>
+        <w:rPr>
+          <w:rFonts w:cstheme="minorHAnsi"/>
+          <w:lang w:val="fi-FI"/>
+        </w:rPr>
+        <w:t>n. 18-19</w:t>
+      </w:r>
+    </w:p>
+    <w:p>
+      <w:pPr>
+        <w:rPr>
+          <w:rFonts w:asciiTheme="majorHAnsi" w:hAnsiTheme="majorHAnsi" w:cstheme="majorHAnsi"/>
+          <w:lang w:val="fi-FI"/>
+        </w:rPr>
+      </w:pPr>
+    </w:p>
+    <w:p>
+      <w:pPr>
+        <w:rPr>
+          <w:rFonts w:cstheme="minorHAnsi"/>
+          <w:lang w:val="fi-FI"/>
+        </w:rPr>
+      </w:pPr>
+      <w:r>
+        <w:rPr>
+          <w:rFonts w:asciiTheme="majorHAnsi" w:hAnsiTheme="majorHAnsi" w:cstheme="majorHAnsi"/>
+          <w:b/>
+          <w:bCs/>
+          <w:sz w:val="24"/>
+          <w:szCs w:val="24"/>
+          <w:lang w:val="fi-FI"/>
+        </w:rPr>
+        <w:t>Paikka</w:t>
+      </w:r>
+      <w:r>
+        <w:rPr>
+          <w:rFonts w:asciiTheme="majorHAnsi" w:hAnsiTheme="majorHAnsi" w:cstheme="majorHAnsi"/>
+          <w:lang w:val="fi-FI"/>
+        </w:rPr>
+        <w:t xml:space="preserve"> </w:t>
+      </w:r>
+      <w:r>
+        <w:rPr>
+          <w:rFonts w:asciiTheme="majorHAnsi" w:hAnsiTheme="majorHAnsi" w:cstheme="majorHAnsi"/>
+          <w:lang w:val="fi-FI"/>
+        </w:rPr>
+        <w:tab/>
+      </w:r>
+      <w:r>
+        <w:rPr>
+          <w:rFonts w:asciiTheme="majorHAnsi" w:hAnsiTheme="majorHAnsi" w:cstheme="majorHAnsi"/>
+          <w:lang w:val="fi-FI"/>
+        </w:rPr>
+        <w:tab/>
+      </w:r>
+      <w:proofErr w:type="spellStart"/>
+      <w:r>
+        <w:rPr>
+          <w:rFonts w:cstheme="minorHAnsi"/>
+          <w:lang w:val="fi-FI"/>
+        </w:rPr>
+        <w:t>Discord</w:t>
+      </w:r>
+      <w:proofErr w:type="spellEnd"/>
+    </w:p>
+    <w:p>
+      <w:pPr>
+        <w:rPr>
+          <w:rFonts w:asciiTheme="majorHAnsi" w:hAnsiTheme="majorHAnsi" w:cstheme="majorHAnsi"/>
+          <w:lang w:val="fi-FI"/>
+        </w:rPr>
+      </w:pPr>
+    </w:p>
+    <w:p>
+      <w:pPr>
+        <w:rPr>
+          <w:rFonts w:asciiTheme="majorHAnsi" w:hAnsiTheme="majorHAnsi" w:cstheme="majorHAnsi"/>
+          <w:lang w:val="fi-FI"/>
+        </w:rPr>
+      </w:pPr>
+      <w:r>
+        <w:rPr>
+          <w:rFonts w:asciiTheme="majorHAnsi" w:hAnsiTheme="majorHAnsi" w:cstheme="majorHAnsi"/>
+          <w:b/>
+          <w:bCs/>
+          <w:sz w:val="24"/>
+          <w:szCs w:val="24"/>
+          <w:lang w:val="fi-FI"/>
+        </w:rPr>
+        <w:t>Läsnä</w:t>
+      </w:r>
+      <w:r>
+        <w:rPr>
+          <w:rFonts w:asciiTheme="majorHAnsi" w:hAnsiTheme="majorHAnsi" w:cstheme="majorHAnsi"/>
+          <w:lang w:val="fi-FI"/>
+        </w:rPr>
+        <w:tab/>
+      </w:r>
+      <w:r>
+        <w:rPr>
+          <w:rFonts w:asciiTheme="majorHAnsi" w:hAnsiTheme="majorHAnsi" w:cstheme="majorHAnsi"/>
+          <w:lang w:val="fi-FI"/>
+        </w:rPr>
+        <w:tab/>
+      </w:r>
+      <w:r>
+        <w:rPr>
+          <w:rFonts w:cstheme="minorHAnsi"/>
+          <w:lang w:val="fi-FI"/>
+        </w:rPr>
+        <w:t>Miro Kähärä</w:t>
+      </w:r>
+      <w:r>
+        <w:rPr>
+          <w:rFonts w:cstheme="minorHAnsi"/>
+          <w:lang w:val="fi-FI"/>
+        </w:rPr>
+        <w:t>, laatija</w:t>
+      </w:r>
+    </w:p>
+    <w:p>
+      <w:pPr>
+        <w:rPr>
+          <w:rFonts w:cstheme="minorHAnsi"/>
+          <w:lang w:val="fi-FI"/>
+        </w:rPr>
+      </w:pPr>
+      <w:r>
+        <w:rPr>
+          <w:rFonts w:asciiTheme="majorHAnsi" w:hAnsiTheme="majorHAnsi" w:cstheme="majorHAnsi"/>
+          <w:lang w:val="fi-FI"/>
+        </w:rPr>
+        <w:tab/>
+      </w:r>
+      <w:r>
+        <w:rPr>
+          <w:rFonts w:asciiTheme="majorHAnsi" w:hAnsiTheme="majorHAnsi" w:cstheme="majorHAnsi"/>
+          <w:lang w:val="fi-FI"/>
+        </w:rPr>
+        <w:tab/>
+      </w:r>
+      <w:r>
+        <w:rPr>
+          <w:rFonts w:cstheme="minorHAnsi"/>
+          <w:lang w:val="fi-FI"/>
+        </w:rPr>
+        <w:t>Joonatan Lipiäinen</w:t>
+      </w:r>
+    </w:p>
+    <w:p>
+      <w:pPr>
+        <w:rPr>
+          <w:rFonts w:cstheme="minorHAnsi"/>
+          <w:lang w:val="fi-FI"/>
+        </w:rPr>
+      </w:pPr>
+      <w:r>
+        <w:rPr>
+          <w:rFonts w:cstheme="minorHAnsi"/>
+          <w:lang w:val="fi-FI"/>
+        </w:rPr>
+        <w:tab/>
+      </w:r>
+      <w:r>
+        <w:rPr>
+          <w:rFonts w:cstheme="minorHAnsi"/>
+          <w:lang w:val="fi-FI"/>
+        </w:rPr>
+        <w:tab/>
+        <w:t>John Ramstedt</w:t>
+      </w:r>
+    </w:p>
+    <w:p>
+      <w:pPr>
+        <w:rPr>
+          <w:rFonts w:asciiTheme="majorHAnsi" w:hAnsiTheme="majorHAnsi" w:cstheme="majorHAnsi"/>
+          <w:b/>
+          <w:bCs/>
+          <w:lang w:val="fi-FI"/>
+        </w:rPr>
+      </w:pPr>
+      <w:r>
+        <w:rPr>
+          <w:rFonts w:cstheme="minorHAnsi"/>
+          <w:lang w:val="fi-FI"/>
+        </w:rPr>
+        <w:tab/>
+      </w:r>
+      <w:r>
+        <w:rPr>
+          <w:rFonts w:cstheme="minorHAnsi"/>
+          <w:lang w:val="fi-FI"/>
+        </w:rPr>
+        <w:tab/>
+        <w:t>Topi Korhonen</w:t>
+      </w:r>
+    </w:p>
+    <w:p>
+      <w:pPr>
+        <w:rPr>
+          <w:rFonts w:asciiTheme="majorHAnsi" w:hAnsiTheme="majorHAnsi" w:cstheme="majorHAnsi"/>
+          <w:b/>
+          <w:bCs/>
+          <w:lang w:val="fi-FI"/>
+        </w:rPr>
+      </w:pPr>
+      <w:r>
+        <w:rPr>
+          <w:rFonts w:asciiTheme="majorHAnsi" w:hAnsiTheme="majorHAnsi" w:cstheme="majorHAnsi"/>
+          <w:b/>
+          <w:bCs/>
+          <w:lang w:val="fi-FI"/>
+        </w:rPr>
+        <w:tab/>
+      </w:r>
+    </w:p>
+    <w:p>
+      <w:pPr>
+        <w:rPr>
+          <w:rFonts w:cstheme="minorHAnsi"/>
+          <w:lang w:val="fi-FI"/>
+        </w:rPr>
+      </w:pPr>
+      <w:r>
+        <w:rPr>
+          <w:rFonts w:cstheme="minorHAnsi"/>
+          <w:lang w:val="fi-FI"/>
+        </w:rPr>
+        <w:t xml:space="preserve">Palaverin aiheena oli viikon </w:t>
+      </w:r>
+      <w:proofErr w:type="spellStart"/>
+      <w:r>
+        <w:rPr>
+          <w:rFonts w:cstheme="minorHAnsi"/>
+          <w:lang w:val="fi-FI"/>
+        </w:rPr>
+        <w:t>review</w:t>
+      </w:r>
+      <w:proofErr w:type="spellEnd"/>
+      <w:r>
+        <w:rPr>
+          <w:rFonts w:cstheme="minorHAnsi"/>
+          <w:lang w:val="fi-FI"/>
+        </w:rPr>
+        <w:t xml:space="preserve"> ja </w:t>
+      </w:r>
+      <w:proofErr w:type="spellStart"/>
+      <w:r>
+        <w:rPr>
+          <w:rFonts w:cstheme="minorHAnsi"/>
+          <w:lang w:val="fi-FI"/>
+        </w:rPr>
+        <w:t>retrospect</w:t>
+      </w:r>
+      <w:proofErr w:type="spellEnd"/>
+      <w:r>
+        <w:rPr>
+          <w:rFonts w:cstheme="minorHAnsi"/>
+          <w:lang w:val="fi-FI"/>
+        </w:rPr>
+        <w:t xml:space="preserve"> palaverit sekä uuden sprintin aloituspalaveri.</w:t>
+      </w:r>
+    </w:p>
+    <w:p>
+      <w:pPr>
+        <w:rPr>
+          <w:rFonts w:cstheme="minorHAnsi"/>
+          <w:b/>
+          <w:bCs/>
+          <w:lang w:val="fi-FI"/>
+        </w:rPr>
+      </w:pPr>
+      <w:proofErr w:type="spellStart"/>
+      <w:r>
+        <w:rPr>
+          <w:rFonts w:cstheme="minorHAnsi"/>
+          <w:b/>
+          <w:bCs/>
+          <w:lang w:val="fi-FI"/>
+        </w:rPr>
+        <w:t>Review</w:t>
+      </w:r>
+      <w:proofErr w:type="spellEnd"/>
+      <w:r>
+        <w:rPr>
+          <w:rFonts w:cstheme="minorHAnsi"/>
+          <w:b/>
+          <w:bCs/>
+          <w:lang w:val="fi-FI"/>
+        </w:rPr>
+        <w:t xml:space="preserve"> ja retro muistiot löytyvät palaverimuistio kansiosta.</w:t>
+      </w:r>
+    </w:p>
+    <w:p>
+      <w:pPr>
+        <w:rPr>
+          <w:rFonts w:asciiTheme="majorHAnsi" w:hAnsiTheme="majorHAnsi" w:cstheme="majorHAnsi"/>
+          <w:b/>
+          <w:bCs/>
+          <w:sz w:val="24"/>
+          <w:szCs w:val="24"/>
+          <w:lang w:val="fi-FI"/>
+        </w:rPr>
+      </w:pPr>
+      <w:r>
+        <w:rPr>
+          <w:rFonts w:asciiTheme="majorHAnsi" w:hAnsiTheme="majorHAnsi" w:cstheme="majorHAnsi"/>
+          <w:b/>
+          <w:bCs/>
+          <w:sz w:val="24"/>
+          <w:szCs w:val="24"/>
+          <w:lang w:val="fi-FI"/>
+        </w:rPr>
+        <w:t>Tavoite</w:t>
+      </w:r>
+      <w:r>
+        <w:rPr>
+          <w:rFonts w:asciiTheme="majorHAnsi" w:hAnsiTheme="majorHAnsi" w:cstheme="majorHAnsi"/>
+          <w:b/>
+          <w:bCs/>
+          <w:sz w:val="24"/>
+          <w:szCs w:val="24"/>
+          <w:lang w:val="fi-FI"/>
+        </w:rPr>
+        <w:tab/>
+      </w:r>
+    </w:p>
+    <w:p>
+      <w:pPr>
+        <w:jc w:val="left"/>
+        <w:rPr>
+          <w:rFonts w:asciiTheme="majorHAnsi" w:hAnsiTheme="majorHAnsi" w:cstheme="majorHAnsi"/>
+          <w:b/>
+          <w:bCs/>
+          <w:sz w:val="24"/>
+          <w:szCs w:val="24"/>
+          <w:lang w:val="fi-FI"/>
+        </w:rPr>
+      </w:pPr>
+      <w:r>
+        <w:rPr>
+          <w:rFonts w:cstheme="minorHAnsi"/>
+          <w:lang w:val="fi-FI"/>
+        </w:rPr>
+        <w:t xml:space="preserve">Seuraavalla viikolla lähdemme innokkain olettamuksin liikkeelle. Diagrammi on lähes valmis ja alamme nähdä työn tulosta päivä päivältä enemmän. </w:t>
+      </w:r>
+    </w:p>
+    <w:p>
+      <w:pPr>
+        <w:rPr>
+          <w:rFonts w:cstheme="minorHAnsi"/>
+          <w:lang w:val="fi-FI"/>
+        </w:rPr>
+      </w:pPr>
+    </w:p>
+    <w:p>
+      <w:pPr>
+        <w:pBdr>
+          <w:bottom w:val="single" w:sz="12" w:space="1" w:color="auto"/>
+        </w:pBdr>
+        <w:rPr>
+          <w:rFonts w:cstheme="minorHAnsi"/>
+          <w:lang w:val="fi-FI"/>
+        </w:rPr>
+      </w:pPr>
+    </w:p>
+    <w:p>
+      <w:pPr>
+        <w:rPr>
+          <w:rFonts w:asciiTheme="majorHAnsi" w:hAnsiTheme="majorHAnsi" w:cstheme="majorHAnsi"/>
+          <w:b/>
+          <w:bCs/>
+          <w:sz w:val="24"/>
+          <w:szCs w:val="24"/>
+          <w:lang w:val="fi-FI"/>
+        </w:rPr>
+      </w:pPr>
+    </w:p>
+    <w:p>
+      <w:pPr>
+        <w:rPr>
+          <w:rFonts w:cstheme="minorHAnsi"/>
+          <w:lang w:val="fi-FI"/>
+        </w:rPr>
+      </w:pPr>
+      <w:r>
+        <w:rPr>
+          <w:rFonts w:asciiTheme="majorHAnsi" w:hAnsiTheme="majorHAnsi" w:cstheme="majorHAnsi"/>
+          <w:b/>
+          <w:bCs/>
+          <w:sz w:val="24"/>
+          <w:szCs w:val="24"/>
+          <w:lang w:val="fi-FI"/>
+        </w:rPr>
+        <w:t>Aika</w:t>
+      </w:r>
+      <w:r>
+        <w:rPr>
+          <w:rFonts w:asciiTheme="majorHAnsi" w:hAnsiTheme="majorHAnsi" w:cstheme="majorHAnsi"/>
+          <w:b/>
+          <w:bCs/>
+          <w:lang w:val="fi-FI"/>
+        </w:rPr>
+        <w:tab/>
+      </w:r>
+      <w:r>
+        <w:rPr>
+          <w:rFonts w:asciiTheme="majorHAnsi" w:hAnsiTheme="majorHAnsi" w:cstheme="majorHAnsi"/>
+          <w:b/>
+          <w:bCs/>
+          <w:lang w:val="fi-FI"/>
+        </w:rPr>
+        <w:tab/>
+      </w:r>
+      <w:proofErr w:type="gramStart"/>
+      <w:r>
+        <w:rPr>
+          <w:rFonts w:cstheme="minorHAnsi"/>
+          <w:lang w:val="fi-FI"/>
+        </w:rPr>
+        <w:t>Su</w:t>
+      </w:r>
+      <w:proofErr w:type="gramEnd"/>
+      <w:r>
+        <w:rPr>
+          <w:rFonts w:cstheme="minorHAnsi"/>
+          <w:lang w:val="fi-FI"/>
+        </w:rPr>
+        <w:t xml:space="preserve"> </w:t>
+      </w:r>
+      <w:r>
+        <w:rPr>
+          <w:rFonts w:cstheme="minorHAnsi"/>
+          <w:lang w:val="fi-FI"/>
+        </w:rPr>
         <w:t>25</w:t>
       </w:r>
       <w:r>
@@ -1991,6 +2061,13 @@
         </w:rPr>
         <w:t>Miro Kähärä</w:t>
       </w:r>
+      <w:r>
+        <w:rPr>
+          <w:rFonts w:cstheme="minorHAnsi"/>
+          <w:lang w:val="fi-FI"/>
+        </w:rPr>
+        <w:t>, laatija</w:t>
+      </w:r>
     </w:p>
     <w:p>
       <w:pPr>
@@ -2064,6 +2141,452 @@
           <w:lang w:val="fi-FI"/>
         </w:rPr>
         <w:tab/>
+        <w:t>Topi Korhonen</w:t>
+      </w:r>
+    </w:p>
+    <w:p>
+      <w:pPr>
+        <w:rPr>
+          <w:rFonts w:asciiTheme="majorHAnsi" w:hAnsiTheme="majorHAnsi" w:cstheme="majorHAnsi"/>
+          <w:b/>
+          <w:bCs/>
+          <w:lang w:val="fi-FI"/>
+        </w:rPr>
+      </w:pPr>
+    </w:p>
+    <w:p>
+      <w:pPr>
+        <w:rPr>
+          <w:rFonts w:asciiTheme="majorHAnsi" w:hAnsiTheme="majorHAnsi" w:cstheme="majorHAnsi"/>
+          <w:b/>
+          <w:bCs/>
+          <w:lang w:val="fi-FI"/>
+        </w:rPr>
+      </w:pPr>
+      <w:r>
+        <w:rPr>
+          <w:rFonts w:asciiTheme="majorHAnsi" w:hAnsiTheme="majorHAnsi" w:cstheme="majorHAnsi"/>
+          <w:b/>
+          <w:bCs/>
+          <w:lang w:val="fi-FI"/>
+        </w:rPr>
+        <w:tab/>
+      </w:r>
+    </w:p>
+    <w:p>
+      <w:pPr>
+        <w:rPr>
+          <w:rFonts w:cstheme="minorHAnsi"/>
+          <w:lang w:val="fi-FI"/>
+        </w:rPr>
+      </w:pPr>
+      <w:r>
+        <w:rPr>
+          <w:rFonts w:cstheme="minorHAnsi"/>
+          <w:lang w:val="fi-FI"/>
+        </w:rPr>
+        <w:t xml:space="preserve">Palaverin aiheena oli viikon </w:t>
+      </w:r>
+      <w:proofErr w:type="spellStart"/>
+      <w:r>
+        <w:rPr>
+          <w:rFonts w:cstheme="minorHAnsi"/>
+          <w:lang w:val="fi-FI"/>
+        </w:rPr>
+        <w:t>review</w:t>
+      </w:r>
+      <w:proofErr w:type="spellEnd"/>
+      <w:r>
+        <w:rPr>
+          <w:rFonts w:cstheme="minorHAnsi"/>
+          <w:lang w:val="fi-FI"/>
+        </w:rPr>
+        <w:t xml:space="preserve"> ja </w:t>
+      </w:r>
+      <w:proofErr w:type="spellStart"/>
+      <w:r>
+        <w:rPr>
+          <w:rFonts w:cstheme="minorHAnsi"/>
+          <w:lang w:val="fi-FI"/>
+        </w:rPr>
+        <w:t>retrospect</w:t>
+      </w:r>
+      <w:proofErr w:type="spellEnd"/>
+      <w:r>
+        <w:rPr>
+          <w:rFonts w:cstheme="minorHAnsi"/>
+          <w:lang w:val="fi-FI"/>
+        </w:rPr>
+        <w:t xml:space="preserve"> palaverit sekä uuden sprintin aloituspalaveri.</w:t>
+      </w:r>
+    </w:p>
+    <w:p>
+      <w:pPr>
+        <w:rPr>
+          <w:rFonts w:cstheme="minorHAnsi"/>
+          <w:b/>
+          <w:bCs/>
+          <w:lang w:val="fi-FI"/>
+        </w:rPr>
+      </w:pPr>
+      <w:proofErr w:type="spellStart"/>
+      <w:r>
+        <w:rPr>
+          <w:rFonts w:cstheme="minorHAnsi"/>
+          <w:b/>
+          <w:bCs/>
+          <w:lang w:val="fi-FI"/>
+        </w:rPr>
+        <w:t>Review</w:t>
+      </w:r>
+      <w:proofErr w:type="spellEnd"/>
+      <w:r>
+        <w:rPr>
+          <w:rFonts w:cstheme="minorHAnsi"/>
+          <w:b/>
+          <w:bCs/>
+          <w:lang w:val="fi-FI"/>
+        </w:rPr>
+        <w:t xml:space="preserve"> ja retro muistiot löytyvät palaverimuistio kansiosta.</w:t>
+      </w:r>
+    </w:p>
+    <w:p>
+      <w:pPr>
+        <w:rPr>
+          <w:rFonts w:asciiTheme="majorHAnsi" w:hAnsiTheme="majorHAnsi" w:cstheme="majorHAnsi"/>
+          <w:b/>
+          <w:bCs/>
+          <w:sz w:val="24"/>
+          <w:szCs w:val="24"/>
+          <w:lang w:val="fi-FI"/>
+        </w:rPr>
+      </w:pPr>
+    </w:p>
+    <w:p>
+      <w:pPr>
+        <w:rPr>
+          <w:rFonts w:asciiTheme="majorHAnsi" w:hAnsiTheme="majorHAnsi" w:cstheme="majorHAnsi"/>
+          <w:b/>
+          <w:bCs/>
+          <w:sz w:val="24"/>
+          <w:szCs w:val="24"/>
+          <w:lang w:val="fi-FI"/>
+        </w:rPr>
+      </w:pPr>
+      <w:r>
+        <w:rPr>
+          <w:rFonts w:asciiTheme="majorHAnsi" w:hAnsiTheme="majorHAnsi" w:cstheme="majorHAnsi"/>
+          <w:b/>
+          <w:bCs/>
+          <w:sz w:val="24"/>
+          <w:szCs w:val="24"/>
+          <w:lang w:val="fi-FI"/>
+        </w:rPr>
+        <w:t>Tavoite</w:t>
+      </w:r>
+      <w:r>
+        <w:rPr>
+          <w:rFonts w:asciiTheme="majorHAnsi" w:hAnsiTheme="majorHAnsi" w:cstheme="majorHAnsi"/>
+          <w:b/>
+          <w:bCs/>
+          <w:sz w:val="24"/>
+          <w:szCs w:val="24"/>
+          <w:lang w:val="fi-FI"/>
+        </w:rPr>
+        <w:tab/>
+      </w:r>
+    </w:p>
+    <w:p>
+      <w:pPr>
+        <w:jc w:val="left"/>
+        <w:rPr>
+          <w:rFonts w:asciiTheme="majorHAnsi" w:hAnsiTheme="majorHAnsi" w:cstheme="majorHAnsi"/>
+          <w:b/>
+          <w:bCs/>
+          <w:sz w:val="24"/>
+          <w:szCs w:val="24"/>
+          <w:lang w:val="fi-FI"/>
+        </w:rPr>
+      </w:pPr>
+      <w:r>
+        <w:rPr>
+          <w:rFonts w:cstheme="minorHAnsi"/>
+          <w:lang w:val="fi-FI"/>
+        </w:rPr>
+        <w:lastRenderedPageBreak/>
+        <w:t xml:space="preserve">Seuraavalla viikolla alamme viimeistelemään sovellusta ja korjailemaan pieniä ongelmia ja testaamme että sovellus ei ole tyhmä. </w:t>
+      </w:r>
+    </w:p>
+    <w:p>
+      <w:pPr>
+        <w:pBdr>
+          <w:bottom w:val="single" w:sz="12" w:space="1" w:color="auto"/>
+        </w:pBdr>
+        <w:rPr>
+          <w:rFonts w:cstheme="minorHAnsi"/>
+          <w:lang w:val="fi-FI"/>
+        </w:rPr>
+      </w:pPr>
+    </w:p>
+    <w:p>
+      <w:pPr>
+        <w:rPr>
+          <w:rFonts w:cstheme="minorHAnsi"/>
+          <w:lang w:val="fi-FI"/>
+        </w:rPr>
+      </w:pPr>
+    </w:p>
+    <w:p>
+      <w:pPr>
+        <w:rPr>
+          <w:rFonts w:cstheme="minorHAnsi"/>
+          <w:lang w:val="fi-FI"/>
+        </w:rPr>
+      </w:pPr>
+      <w:r>
+        <w:rPr>
+          <w:rFonts w:asciiTheme="majorHAnsi" w:hAnsiTheme="majorHAnsi" w:cstheme="majorHAnsi"/>
+          <w:b/>
+          <w:bCs/>
+          <w:sz w:val="24"/>
+          <w:szCs w:val="24"/>
+          <w:lang w:val="fi-FI"/>
+        </w:rPr>
+        <w:t>Aika</w:t>
+      </w:r>
+      <w:r>
+        <w:rPr>
+          <w:rFonts w:asciiTheme="majorHAnsi" w:hAnsiTheme="majorHAnsi" w:cstheme="majorHAnsi"/>
+          <w:b/>
+          <w:bCs/>
+          <w:lang w:val="fi-FI"/>
+        </w:rPr>
+        <w:tab/>
+      </w:r>
+      <w:r>
+        <w:rPr>
+          <w:rFonts w:asciiTheme="majorHAnsi" w:hAnsiTheme="majorHAnsi" w:cstheme="majorHAnsi"/>
+          <w:b/>
+          <w:bCs/>
+          <w:lang w:val="fi-FI"/>
+        </w:rPr>
+        <w:tab/>
+      </w:r>
+      <w:proofErr w:type="gramStart"/>
+      <w:r>
+        <w:rPr>
+          <w:rFonts w:cstheme="minorHAnsi"/>
+          <w:lang w:val="fi-FI"/>
+        </w:rPr>
+        <w:t>Su</w:t>
+      </w:r>
+      <w:proofErr w:type="gramEnd"/>
+      <w:r>
+        <w:rPr>
+          <w:rFonts w:cstheme="minorHAnsi"/>
+          <w:lang w:val="fi-FI"/>
+        </w:rPr>
+        <w:t xml:space="preserve"> </w:t>
+      </w:r>
+      <w:r>
+        <w:rPr>
+          <w:rFonts w:cstheme="minorHAnsi"/>
+          <w:lang w:val="fi-FI"/>
+        </w:rPr>
+        <w:t>3.3</w:t>
+      </w:r>
+      <w:r>
+        <w:rPr>
+          <w:rFonts w:cstheme="minorHAnsi"/>
+          <w:lang w:val="fi-FI"/>
+        </w:rPr>
+        <w:t xml:space="preserve">.2024 klo </w:t>
+      </w:r>
+      <w:r>
+        <w:rPr>
+          <w:rFonts w:cstheme="minorHAnsi"/>
+          <w:lang w:val="fi-FI"/>
+        </w:rPr>
+        <w:t>15-16</w:t>
+      </w:r>
+    </w:p>
+    <w:p>
+      <w:pPr>
+        <w:rPr>
+          <w:rFonts w:asciiTheme="majorHAnsi" w:hAnsiTheme="majorHAnsi" w:cstheme="majorHAnsi"/>
+          <w:lang w:val="fi-FI"/>
+        </w:rPr>
+      </w:pPr>
+    </w:p>
+    <w:p>
+      <w:pPr>
+        <w:rPr>
+          <w:rFonts w:cstheme="minorHAnsi"/>
+          <w:lang w:val="fi-FI"/>
+        </w:rPr>
+      </w:pPr>
+      <w:r>
+        <w:rPr>
+          <w:rFonts w:asciiTheme="majorHAnsi" w:hAnsiTheme="majorHAnsi" w:cstheme="majorHAnsi"/>
+          <w:b/>
+          <w:bCs/>
+          <w:sz w:val="24"/>
+          <w:szCs w:val="24"/>
+          <w:lang w:val="fi-FI"/>
+        </w:rPr>
+        <w:t>Paikka</w:t>
+      </w:r>
+      <w:r>
+        <w:rPr>
+          <w:rFonts w:asciiTheme="majorHAnsi" w:hAnsiTheme="majorHAnsi" w:cstheme="majorHAnsi"/>
+          <w:lang w:val="fi-FI"/>
+        </w:rPr>
+        <w:t xml:space="preserve"> </w:t>
+      </w:r>
+      <w:r>
+        <w:rPr>
+          <w:rFonts w:asciiTheme="majorHAnsi" w:hAnsiTheme="majorHAnsi" w:cstheme="majorHAnsi"/>
+          <w:lang w:val="fi-FI"/>
+        </w:rPr>
+        <w:tab/>
+      </w:r>
+      <w:r>
+        <w:rPr>
+          <w:rFonts w:asciiTheme="majorHAnsi" w:hAnsiTheme="majorHAnsi" w:cstheme="majorHAnsi"/>
+          <w:lang w:val="fi-FI"/>
+        </w:rPr>
+        <w:tab/>
+      </w:r>
+      <w:proofErr w:type="spellStart"/>
+      <w:r>
+        <w:rPr>
+          <w:rFonts w:cstheme="minorHAnsi"/>
+          <w:lang w:val="fi-FI"/>
+        </w:rPr>
+        <w:t>Discord</w:t>
+      </w:r>
+      <w:proofErr w:type="spellEnd"/>
+    </w:p>
+    <w:p>
+      <w:pPr>
+        <w:rPr>
+          <w:rFonts w:asciiTheme="majorHAnsi" w:hAnsiTheme="majorHAnsi" w:cstheme="majorHAnsi"/>
+          <w:lang w:val="fi-FI"/>
+        </w:rPr>
+      </w:pPr>
+    </w:p>
+    <w:p>
+      <w:pPr>
+        <w:rPr>
+          <w:rFonts w:asciiTheme="majorHAnsi" w:hAnsiTheme="majorHAnsi" w:cstheme="majorHAnsi"/>
+          <w:lang w:val="fi-FI"/>
+        </w:rPr>
+      </w:pPr>
+      <w:r>
+        <w:rPr>
+          <w:rFonts w:asciiTheme="majorHAnsi" w:hAnsiTheme="majorHAnsi" w:cstheme="majorHAnsi"/>
+          <w:b/>
+          <w:bCs/>
+          <w:sz w:val="24"/>
+          <w:szCs w:val="24"/>
+          <w:lang w:val="fi-FI"/>
+        </w:rPr>
+        <w:t>Läsnä</w:t>
+      </w:r>
+      <w:r>
+        <w:rPr>
+          <w:rFonts w:asciiTheme="majorHAnsi" w:hAnsiTheme="majorHAnsi" w:cstheme="majorHAnsi"/>
+          <w:lang w:val="fi-FI"/>
+        </w:rPr>
+        <w:tab/>
+      </w:r>
+      <w:r>
+        <w:rPr>
+          <w:rFonts w:asciiTheme="majorHAnsi" w:hAnsiTheme="majorHAnsi" w:cstheme="majorHAnsi"/>
+          <w:lang w:val="fi-FI"/>
+        </w:rPr>
+        <w:tab/>
+      </w:r>
+      <w:r>
+        <w:rPr>
+          <w:rFonts w:cstheme="minorHAnsi"/>
+          <w:lang w:val="fi-FI"/>
+        </w:rPr>
+        <w:t>Miro Kähärä</w:t>
+      </w:r>
+    </w:p>
+    <w:p>
+      <w:pPr>
+        <w:rPr>
+          <w:rFonts w:cstheme="minorHAnsi"/>
+          <w:lang w:val="fi-FI"/>
+        </w:rPr>
+      </w:pPr>
+      <w:r>
+        <w:rPr>
+          <w:rFonts w:asciiTheme="majorHAnsi" w:hAnsiTheme="majorHAnsi" w:cstheme="majorHAnsi"/>
+          <w:lang w:val="fi-FI"/>
+        </w:rPr>
+        <w:tab/>
+      </w:r>
+      <w:r>
+        <w:rPr>
+          <w:rFonts w:asciiTheme="majorHAnsi" w:hAnsiTheme="majorHAnsi" w:cstheme="majorHAnsi"/>
+          <w:lang w:val="fi-FI"/>
+        </w:rPr>
+        <w:tab/>
+      </w:r>
+      <w:r>
+        <w:rPr>
+          <w:rFonts w:cstheme="minorHAnsi"/>
+          <w:lang w:val="fi-FI"/>
+        </w:rPr>
+        <w:t>Joonatan Lipiäinen</w:t>
+      </w:r>
+    </w:p>
+    <w:p>
+      <w:pPr>
+        <w:rPr>
+          <w:rFonts w:cstheme="minorHAnsi"/>
+          <w:lang w:val="fi-FI"/>
+        </w:rPr>
+      </w:pPr>
+      <w:r>
+        <w:rPr>
+          <w:rFonts w:cstheme="minorHAnsi"/>
+          <w:lang w:val="fi-FI"/>
+        </w:rPr>
+        <w:tab/>
+      </w:r>
+      <w:r>
+        <w:rPr>
+          <w:rFonts w:cstheme="minorHAnsi"/>
+          <w:lang w:val="fi-FI"/>
+        </w:rPr>
+        <w:tab/>
+        <w:t>John Ramstedt</w:t>
+      </w:r>
+    </w:p>
+    <w:p>
+      <w:pPr>
+        <w:rPr>
+          <w:rFonts w:cstheme="minorHAnsi"/>
+          <w:lang w:val="fi-FI"/>
+        </w:rPr>
+      </w:pPr>
+      <w:r>
+        <w:rPr>
+          <w:rFonts w:cstheme="minorHAnsi"/>
+          <w:lang w:val="fi-FI"/>
+        </w:rPr>
+        <w:tab/>
+      </w:r>
+      <w:r>
+        <w:rPr>
+          <w:rFonts w:cstheme="minorHAnsi"/>
+          <w:lang w:val="fi-FI"/>
+        </w:rPr>
+        <w:tab/>
         <w:t>Topi Korhonen, laatija</w:t>
       </w:r>
     </w:p>
@@ -2176,11 +2699,19 @@
     <w:p>
       <w:pPr>
         <w:rPr>
-          <w:rFonts w:asciiTheme="majorHAnsi" w:hAnsiTheme="majorHAnsi" w:cstheme="majorHAnsi"/>
-          <w:b/>
-          <w:bCs/>
-          <w:sz w:val="24"/>
-          <w:szCs w:val="24"/>
+          <w:rFonts w:cstheme="minorHAnsi"/>
+          <w:b/>
+          <w:bCs/>
+          <w:lang w:val="fi-FI"/>
+        </w:rPr>
+      </w:pPr>
+    </w:p>
+    <w:p>
+      <w:pPr>
+        <w:rPr>
+          <w:rFonts w:cstheme="minorHAnsi"/>
+          <w:b/>
+          <w:bCs/>
           <w:lang w:val="fi-FI"/>
         </w:rPr>
       </w:pPr>
@@ -2195,52 +2726,21 @@
         </w:rPr>
         <w:t>Tavoite</w:t>
       </w:r>
-      <w:r>
-        <w:rPr>
-          <w:rFonts w:asciiTheme="majorHAnsi" w:hAnsiTheme="majorHAnsi" w:cstheme="majorHAnsi"/>
-          <w:b/>
-          <w:bCs/>
-          <w:sz w:val="24"/>
-          <w:szCs w:val="24"/>
-          <w:lang w:val="fi-FI"/>
-        </w:rPr>
-        <w:tab/>
-      </w:r>
-    </w:p>
-    <w:p>
-      <w:pPr>
-        <w:jc w:val="left"/>
-        <w:rPr>
-          <w:rFonts w:asciiTheme="majorHAnsi" w:hAnsiTheme="majorHAnsi" w:cstheme="majorHAnsi"/>
-          <w:b/>
-          <w:bCs/>
-          <w:sz w:val="24"/>
-          <w:szCs w:val="24"/>
-          <w:lang w:val="fi-FI"/>
-        </w:rPr>
-      </w:pPr>
-      <w:r>
-        <w:rPr>
-          <w:rFonts w:cstheme="minorHAnsi"/>
-          <w:lang w:val="fi-FI"/>
-        </w:rPr>
-        <w:t>Seuraavalla viikolla alamme viimeistelemään sovellusta ja korjailemaan pieniä ongelmia ja testaamme että sovellus ei ole tyhmä</w:t>
-      </w:r>
-      <w:r>
-        <w:rPr>
-          <w:rFonts w:cstheme="minorHAnsi"/>
-          <w:lang w:val="fi-FI"/>
-        </w:rPr>
-        <w:t xml:space="preserve">. </w:t>
-      </w:r>
-    </w:p>
-    <w:p>
-      <w:pPr>
-        <w:rPr>
-          <w:rFonts w:cstheme="minorHAnsi"/>
-          <w:lang w:val="fi-FI"/>
-        </w:rPr>
-      </w:pPr>
+    </w:p>
+    <w:p>
+      <w:pPr>
+        <w:rPr>
+          <w:rFonts w:cstheme="minorHAnsi"/>
+          <w:lang w:val="fi-FI"/>
+        </w:rPr>
+      </w:pPr>
+      <w:r>
+        <w:rPr>
+          <w:rFonts w:cstheme="minorHAnsi"/>
+          <w:lang w:val="fi-FI"/>
+        </w:rPr>
+        <w:t>Seuraavalla viikolla alkaa projektin loppukiri, kaikki pienetkin viimeistelyt, jotka mielessä on, tulee tehdä ja tavoitteena on lauantaideadline. Kiireestä ja väsymyksestä huolimatta fiilikset ovat hyvät.</w:t>
+      </w:r>
     </w:p>
     <w:p>
       <w:pPr>
@@ -2667,16 +3167,16 @@
     <w:lsdException w:name="Unresolved Mention" w:semiHidden="1" w:unhideWhenUsed="1"/>
     <w:lsdException w:name="Smart Link" w:semiHidden="1" w:unhideWhenUsed="1"/>
   </w:latentStyles>
-  <w:style w:type="paragraph" w:default="1" w:styleId="Normaali">
+  <w:style w:type="paragraph" w:default="1" w:styleId="Normal">
     <w:name w:val="Normal"/>
     <w:qFormat/>
-    <w:rsid w:val="00F8600C"/>
+    <w:rsid w:val="00F036AF"/>
   </w:style>
-  <w:style w:type="paragraph" w:styleId="Otsikko1">
+  <w:style w:type="paragraph" w:styleId="Heading1">
     <w:name w:val="heading 1"/>
-    <w:basedOn w:val="Normaali"/>
-    <w:next w:val="Normaali"/>
-    <w:link w:val="Otsikko1Char"/>
+    <w:basedOn w:val="Normal"/>
+    <w:next w:val="Normal"/>
+    <w:link w:val="Heading1Char"/>
     <w:uiPriority w:val="9"/>
     <w:qFormat/>
     <w:rsid w:val="00570DA7"/>
@@ -2696,11 +3196,11 @@
       <w:szCs w:val="28"/>
     </w:rPr>
   </w:style>
-  <w:style w:type="paragraph" w:styleId="Otsikko2">
+  <w:style w:type="paragraph" w:styleId="Heading2">
     <w:name w:val="heading 2"/>
-    <w:basedOn w:val="Normaali"/>
-    <w:next w:val="Normaali"/>
-    <w:link w:val="Otsikko2Char"/>
+    <w:basedOn w:val="Normal"/>
+    <w:next w:val="Normal"/>
+    <w:link w:val="Heading2Char"/>
     <w:uiPriority w:val="9"/>
     <w:semiHidden/>
     <w:unhideWhenUsed/>
@@ -2720,11 +3220,11 @@
       <w:szCs w:val="28"/>
     </w:rPr>
   </w:style>
-  <w:style w:type="paragraph" w:styleId="Otsikko3">
+  <w:style w:type="paragraph" w:styleId="Heading3">
     <w:name w:val="heading 3"/>
-    <w:basedOn w:val="Normaali"/>
-    <w:next w:val="Normaali"/>
-    <w:link w:val="Otsikko3Char"/>
+    <w:basedOn w:val="Normal"/>
+    <w:next w:val="Normal"/>
+    <w:link w:val="Heading3Char"/>
     <w:uiPriority w:val="9"/>
     <w:semiHidden/>
     <w:unhideWhenUsed/>
@@ -2743,11 +3243,11 @@
       <w:szCs w:val="24"/>
     </w:rPr>
   </w:style>
-  <w:style w:type="paragraph" w:styleId="Otsikko4">
+  <w:style w:type="paragraph" w:styleId="Heading4">
     <w:name w:val="heading 4"/>
-    <w:basedOn w:val="Normaali"/>
-    <w:next w:val="Normaali"/>
-    <w:link w:val="Otsikko4Char"/>
+    <w:basedOn w:val="Normal"/>
+    <w:next w:val="Normal"/>
+    <w:link w:val="Heading4Char"/>
     <w:uiPriority w:val="9"/>
     <w:semiHidden/>
     <w:unhideWhenUsed/>
@@ -2767,11 +3267,11 @@
       <w:szCs w:val="24"/>
     </w:rPr>
   </w:style>
-  <w:style w:type="paragraph" w:styleId="Otsikko5">
+  <w:style w:type="paragraph" w:styleId="Heading5">
     <w:name w:val="heading 5"/>
-    <w:basedOn w:val="Normaali"/>
-    <w:next w:val="Normaali"/>
-    <w:link w:val="Otsikko5Char"/>
+    <w:basedOn w:val="Normal"/>
+    <w:next w:val="Normal"/>
+    <w:link w:val="Heading5Char"/>
     <w:uiPriority w:val="9"/>
     <w:semiHidden/>
     <w:unhideWhenUsed/>
@@ -2789,11 +3289,11 @@
       <w:bCs/>
     </w:rPr>
   </w:style>
-  <w:style w:type="paragraph" w:styleId="Otsikko6">
+  <w:style w:type="paragraph" w:styleId="Heading6">
     <w:name w:val="heading 6"/>
-    <w:basedOn w:val="Normaali"/>
-    <w:next w:val="Normaali"/>
-    <w:link w:val="Otsikko6Char"/>
+    <w:basedOn w:val="Normal"/>
+    <w:next w:val="Normal"/>
+    <w:link w:val="Heading6Char"/>
     <w:uiPriority w:val="9"/>
     <w:semiHidden/>
     <w:unhideWhenUsed/>
@@ -2813,11 +3313,11 @@
       <w:iCs/>
     </w:rPr>
   </w:style>
-  <w:style w:type="paragraph" w:styleId="Otsikko7">
+  <w:style w:type="paragraph" w:styleId="Heading7">
     <w:name w:val="heading 7"/>
-    <w:basedOn w:val="Normaali"/>
-    <w:next w:val="Normaali"/>
-    <w:link w:val="Otsikko7Char"/>
+    <w:basedOn w:val="Normal"/>
+    <w:next w:val="Normal"/>
+    <w:link w:val="Heading7Char"/>
     <w:uiPriority w:val="9"/>
     <w:semiHidden/>
     <w:unhideWhenUsed/>
@@ -2834,11 +3334,11 @@
       <w:iCs/>
     </w:rPr>
   </w:style>
-  <w:style w:type="paragraph" w:styleId="Otsikko8">
+  <w:style w:type="paragraph" w:styleId="Heading8">
     <w:name w:val="heading 8"/>
-    <w:basedOn w:val="Normaali"/>
-    <w:next w:val="Normaali"/>
-    <w:link w:val="Otsikko8Char"/>
+    <w:basedOn w:val="Normal"/>
+    <w:next w:val="Normal"/>
+    <w:link w:val="Heading8Char"/>
     <w:uiPriority w:val="9"/>
     <w:semiHidden/>
     <w:unhideWhenUsed/>
@@ -2855,11 +3355,11 @@
       <w:bCs/>
     </w:rPr>
   </w:style>
-  <w:style w:type="paragraph" w:styleId="Otsikko9">
+  <w:style w:type="paragraph" w:styleId="Heading9">
     <w:name w:val="heading 9"/>
-    <w:basedOn w:val="Normaali"/>
-    <w:next w:val="Normaali"/>
-    <w:link w:val="Otsikko9Char"/>
+    <w:basedOn w:val="Normal"/>
+    <w:next w:val="Normal"/>
+    <w:link w:val="Heading9Char"/>
     <w:uiPriority w:val="9"/>
     <w:semiHidden/>
     <w:unhideWhenUsed/>
@@ -2876,13 +3376,13 @@
       <w:iCs/>
     </w:rPr>
   </w:style>
-  <w:style w:type="character" w:default="1" w:styleId="Kappaleenoletusfontti">
+  <w:style w:type="character" w:default="1" w:styleId="DefaultParagraphFont">
     <w:name w:val="Default Paragraph Font"/>
     <w:uiPriority w:val="1"/>
     <w:semiHidden/>
     <w:unhideWhenUsed/>
   </w:style>
-  <w:style w:type="table" w:default="1" w:styleId="Normaalitaulukko">
+  <w:style w:type="table" w:default="1" w:styleId="TableNormal">
     <w:name w:val="Normal Table"/>
     <w:uiPriority w:val="99"/>
     <w:semiHidden/>
@@ -2897,16 +3397,16 @@
       </w:tblCellMar>
     </w:tblPr>
   </w:style>
-  <w:style w:type="numbering" w:default="1" w:styleId="Eiluetteloa">
+  <w:style w:type="numbering" w:default="1" w:styleId="NoList">
     <w:name w:val="No List"/>
     <w:uiPriority w:val="99"/>
     <w:semiHidden/>
     <w:unhideWhenUsed/>
   </w:style>
-  <w:style w:type="character" w:customStyle="1" w:styleId="Otsikko1Char">
-    <w:name w:val="Otsikko 1 Char"/>
-    <w:basedOn w:val="Kappaleenoletusfontti"/>
-    <w:link w:val="Otsikko1"/>
+  <w:style w:type="character" w:customStyle="1" w:styleId="Heading1Char">
+    <w:name w:val="Heading 1 Char"/>
+    <w:basedOn w:val="DefaultParagraphFont"/>
+    <w:link w:val="Heading1"/>
     <w:uiPriority w:val="9"/>
     <w:rsid w:val="00570DA7"/>
     <w:rPr>
@@ -2919,10 +3419,10 @@
       <w:szCs w:val="28"/>
     </w:rPr>
   </w:style>
-  <w:style w:type="character" w:customStyle="1" w:styleId="Otsikko2Char">
-    <w:name w:val="Otsikko 2 Char"/>
-    <w:basedOn w:val="Kappaleenoletusfontti"/>
-    <w:link w:val="Otsikko2"/>
+  <w:style w:type="character" w:customStyle="1" w:styleId="Heading2Char">
+    <w:name w:val="Heading 2 Char"/>
+    <w:basedOn w:val="DefaultParagraphFont"/>
+    <w:link w:val="Heading2"/>
     <w:uiPriority w:val="9"/>
     <w:semiHidden/>
     <w:rsid w:val="00570DA7"/>
@@ -2934,10 +3434,10 @@
       <w:szCs w:val="28"/>
     </w:rPr>
   </w:style>
-  <w:style w:type="character" w:customStyle="1" w:styleId="Otsikko3Char">
-    <w:name w:val="Otsikko 3 Char"/>
-    <w:basedOn w:val="Kappaleenoletusfontti"/>
-    <w:link w:val="Otsikko3"/>
+  <w:style w:type="character" w:customStyle="1" w:styleId="Heading3Char">
+    <w:name w:val="Heading 3 Char"/>
+    <w:basedOn w:val="DefaultParagraphFont"/>
+    <w:link w:val="Heading3"/>
     <w:uiPriority w:val="9"/>
     <w:semiHidden/>
     <w:rsid w:val="00570DA7"/>
@@ -2948,10 +3448,10 @@
       <w:szCs w:val="24"/>
     </w:rPr>
   </w:style>
-  <w:style w:type="character" w:customStyle="1" w:styleId="Otsikko4Char">
-    <w:name w:val="Otsikko 4 Char"/>
-    <w:basedOn w:val="Kappaleenoletusfontti"/>
-    <w:link w:val="Otsikko4"/>
+  <w:style w:type="character" w:customStyle="1" w:styleId="Heading4Char">
+    <w:name w:val="Heading 4 Char"/>
+    <w:basedOn w:val="DefaultParagraphFont"/>
+    <w:link w:val="Heading4"/>
     <w:uiPriority w:val="9"/>
     <w:semiHidden/>
     <w:rsid w:val="00570DA7"/>
@@ -2963,10 +3463,10 @@
       <w:szCs w:val="24"/>
     </w:rPr>
   </w:style>
-  <w:style w:type="character" w:customStyle="1" w:styleId="Otsikko5Char">
-    <w:name w:val="Otsikko 5 Char"/>
-    <w:basedOn w:val="Kappaleenoletusfontti"/>
-    <w:link w:val="Otsikko5"/>
+  <w:style w:type="character" w:customStyle="1" w:styleId="Heading5Char">
+    <w:name w:val="Heading 5 Char"/>
+    <w:basedOn w:val="DefaultParagraphFont"/>
+    <w:link w:val="Heading5"/>
     <w:uiPriority w:val="9"/>
     <w:semiHidden/>
     <w:rsid w:val="00570DA7"/>
@@ -2976,10 +3476,10 @@
       <w:bCs/>
     </w:rPr>
   </w:style>
-  <w:style w:type="character" w:customStyle="1" w:styleId="Otsikko6Char">
-    <w:name w:val="Otsikko 6 Char"/>
-    <w:basedOn w:val="Kappaleenoletusfontti"/>
-    <w:link w:val="Otsikko6"/>
+  <w:style w:type="character" w:customStyle="1" w:styleId="Heading6Char">
+    <w:name w:val="Heading 6 Char"/>
+    <w:basedOn w:val="DefaultParagraphFont"/>
+    <w:link w:val="Heading6"/>
     <w:uiPriority w:val="9"/>
     <w:semiHidden/>
     <w:rsid w:val="00570DA7"/>
@@ -2991,10 +3491,10 @@
       <w:iCs/>
     </w:rPr>
   </w:style>
-  <w:style w:type="character" w:customStyle="1" w:styleId="Otsikko7Char">
-    <w:name w:val="Otsikko 7 Char"/>
-    <w:basedOn w:val="Kappaleenoletusfontti"/>
-    <w:link w:val="Otsikko7"/>
+  <w:style w:type="character" w:customStyle="1" w:styleId="Heading7Char">
+    <w:name w:val="Heading 7 Char"/>
+    <w:basedOn w:val="DefaultParagraphFont"/>
+    <w:link w:val="Heading7"/>
     <w:uiPriority w:val="9"/>
     <w:semiHidden/>
     <w:rsid w:val="00570DA7"/>
@@ -3003,10 +3503,10 @@
       <w:iCs/>
     </w:rPr>
   </w:style>
-  <w:style w:type="character" w:customStyle="1" w:styleId="Otsikko8Char">
-    <w:name w:val="Otsikko 8 Char"/>
-    <w:basedOn w:val="Kappaleenoletusfontti"/>
-    <w:link w:val="Otsikko8"/>
+  <w:style w:type="character" w:customStyle="1" w:styleId="Heading8Char">
+    <w:name w:val="Heading 8 Char"/>
+    <w:basedOn w:val="DefaultParagraphFont"/>
+    <w:link w:val="Heading8"/>
     <w:uiPriority w:val="9"/>
     <w:semiHidden/>
     <w:rsid w:val="00570DA7"/>
@@ -3015,10 +3515,10 @@
       <w:bCs/>
     </w:rPr>
   </w:style>
-  <w:style w:type="character" w:customStyle="1" w:styleId="Otsikko9Char">
-    <w:name w:val="Otsikko 9 Char"/>
-    <w:basedOn w:val="Kappaleenoletusfontti"/>
-    <w:link w:val="Otsikko9"/>
+  <w:style w:type="character" w:customStyle="1" w:styleId="Heading9Char">
+    <w:name w:val="Heading 9 Char"/>
+    <w:basedOn w:val="DefaultParagraphFont"/>
+    <w:link w:val="Heading9"/>
     <w:uiPriority w:val="9"/>
     <w:semiHidden/>
     <w:rsid w:val="00570DA7"/>
@@ -3027,10 +3527,10 @@
       <w:iCs/>
     </w:rPr>
   </w:style>
-  <w:style w:type="paragraph" w:styleId="Kuvaotsikko">
+  <w:style w:type="paragraph" w:styleId="Caption">
     <w:name w:val="caption"/>
-    <w:basedOn w:val="Normaali"/>
-    <w:next w:val="Normaali"/>
+    <w:basedOn w:val="Normal"/>
+    <w:next w:val="Normal"/>
     <w:uiPriority w:val="35"/>
     <w:semiHidden/>
     <w:unhideWhenUsed/>
@@ -3043,11 +3543,11 @@
       <w:szCs w:val="18"/>
     </w:rPr>
   </w:style>
-  <w:style w:type="paragraph" w:styleId="Otsikko">
+  <w:style w:type="paragraph" w:styleId="Title">
     <w:name w:val="Title"/>
-    <w:basedOn w:val="Normaali"/>
-    <w:next w:val="Normaali"/>
-    <w:link w:val="OtsikkoChar"/>
+    <w:basedOn w:val="Normal"/>
+    <w:next w:val="Normal"/>
+    <w:link w:val="TitleChar"/>
     <w:uiPriority w:val="10"/>
     <w:qFormat/>
     <w:rsid w:val="00570DA7"/>
@@ -3065,10 +3565,10 @@
       <w:szCs w:val="48"/>
     </w:rPr>
   </w:style>
-  <w:style w:type="character" w:customStyle="1" w:styleId="OtsikkoChar">
-    <w:name w:val="Otsikko Char"/>
-    <w:basedOn w:val="Kappaleenoletusfontti"/>
-    <w:link w:val="Otsikko"/>
+  <w:style w:type="character" w:customStyle="1" w:styleId="TitleChar">
+    <w:name w:val="Title Char"/>
+    <w:basedOn w:val="DefaultParagraphFont"/>
+    <w:link w:val="Title"/>
     <w:uiPriority w:val="10"/>
     <w:rsid w:val="00570DA7"/>
     <w:rPr>
@@ -3080,11 +3580,11 @@
       <w:szCs w:val="48"/>
     </w:rPr>
   </w:style>
-  <w:style w:type="paragraph" w:styleId="Alaotsikko">
+  <w:style w:type="paragraph" w:styleId="Subtitle">
     <w:name w:val="Subtitle"/>
-    <w:basedOn w:val="Normaali"/>
-    <w:next w:val="Normaali"/>
-    <w:link w:val="AlaotsikkoChar"/>
+    <w:basedOn w:val="Normal"/>
+    <w:next w:val="Normal"/>
+    <w:link w:val="SubtitleChar"/>
     <w:uiPriority w:val="11"/>
     <w:qFormat/>
     <w:rsid w:val="00570DA7"/>
@@ -3101,10 +3601,10 @@
       <w:szCs w:val="24"/>
     </w:rPr>
   </w:style>
-  <w:style w:type="character" w:customStyle="1" w:styleId="AlaotsikkoChar">
-    <w:name w:val="Alaotsikko Char"/>
-    <w:basedOn w:val="Kappaleenoletusfontti"/>
-    <w:link w:val="Alaotsikko"/>
+  <w:style w:type="character" w:customStyle="1" w:styleId="SubtitleChar">
+    <w:name w:val="Subtitle Char"/>
+    <w:basedOn w:val="DefaultParagraphFont"/>
+    <w:link w:val="Subtitle"/>
     <w:uiPriority w:val="11"/>
     <w:rsid w:val="00570DA7"/>
     <w:rPr>
@@ -3113,9 +3613,9 @@
       <w:szCs w:val="24"/>
     </w:rPr>
   </w:style>
-  <w:style w:type="character" w:styleId="Voimakas">
+  <w:style w:type="character" w:styleId="Strong">
     <w:name w:val="Strong"/>
-    <w:basedOn w:val="Kappaleenoletusfontti"/>
+    <w:basedOn w:val="DefaultParagraphFont"/>
     <w:uiPriority w:val="22"/>
     <w:qFormat/>
     <w:rsid w:val="00570DA7"/>
@@ -3125,9 +3625,9 @@
       <w:color w:val="auto"/>
     </w:rPr>
   </w:style>
-  <w:style w:type="character" w:styleId="Korostus">
+  <w:style w:type="character" w:styleId="Emphasis">
     <w:name w:val="Emphasis"/>
-    <w:basedOn w:val="Kappaleenoletusfontti"/>
+    <w:basedOn w:val="DefaultParagraphFont"/>
     <w:uiPriority w:val="20"/>
     <w:qFormat/>
     <w:rsid w:val="00570DA7"/>
@@ -3137,7 +3637,7 @@
       <w:color w:val="auto"/>
     </w:rPr>
   </w:style>
-  <w:style w:type="paragraph" w:styleId="Eivli">
+  <w:style w:type="paragraph" w:styleId="NoSpacing">
     <w:name w:val="No Spacing"/>
     <w:uiPriority w:val="1"/>
     <w:qFormat/>
@@ -3146,11 +3646,11 @@
       <w:spacing w:after="0" w:line="240" w:lineRule="auto"/>
     </w:pPr>
   </w:style>
-  <w:style w:type="paragraph" w:styleId="Lainaus">
+  <w:style w:type="paragraph" w:styleId="Quote">
     <w:name w:val="Quote"/>
-    <w:basedOn w:val="Normaali"/>
-    <w:next w:val="Normaali"/>
-    <w:link w:val="LainausChar"/>
+    <w:basedOn w:val="Normal"/>
+    <w:next w:val="Normal"/>
+    <w:link w:val="QuoteChar"/>
     <w:uiPriority w:val="29"/>
     <w:qFormat/>
     <w:rsid w:val="00570DA7"/>
@@ -3167,10 +3667,10 @@
       <w:szCs w:val="24"/>
     </w:rPr>
   </w:style>
-  <w:style w:type="character" w:customStyle="1" w:styleId="LainausChar">
-    <w:name w:val="Lainaus Char"/>
-    <w:basedOn w:val="Kappaleenoletusfontti"/>
-    <w:link w:val="Lainaus"/>
+  <w:style w:type="character" w:customStyle="1" w:styleId="QuoteChar">
+    <w:name w:val="Quote Char"/>
+    <w:basedOn w:val="DefaultParagraphFont"/>
+    <w:link w:val="Quote"/>
     <w:uiPriority w:val="29"/>
     <w:rsid w:val="00570DA7"/>
     <w:rPr>
@@ -3181,11 +3681,11 @@
       <w:szCs w:val="24"/>
     </w:rPr>
   </w:style>
-  <w:style w:type="paragraph" w:styleId="Erottuvalainaus">
+  <w:style w:type="paragraph" w:styleId="IntenseQuote">
     <w:name w:val="Intense Quote"/>
-    <w:basedOn w:val="Normaali"/>
-    <w:next w:val="Normaali"/>
-    <w:link w:val="ErottuvalainausChar"/>
+    <w:basedOn w:val="Normal"/>
+    <w:next w:val="Normal"/>
+    <w:link w:val="IntenseQuoteChar"/>
     <w:uiPriority w:val="30"/>
     <w:qFormat/>
     <w:rsid w:val="00570DA7"/>
@@ -3200,10 +3700,10 @@
       <w:szCs w:val="26"/>
     </w:rPr>
   </w:style>
-  <w:style w:type="character" w:customStyle="1" w:styleId="ErottuvalainausChar">
-    <w:name w:val="Erottuva lainaus Char"/>
-    <w:basedOn w:val="Kappaleenoletusfontti"/>
-    <w:link w:val="Erottuvalainaus"/>
+  <w:style w:type="character" w:customStyle="1" w:styleId="IntenseQuoteChar">
+    <w:name w:val="Intense Quote Char"/>
+    <w:basedOn w:val="DefaultParagraphFont"/>
+    <w:link w:val="IntenseQuote"/>
     <w:uiPriority w:val="30"/>
     <w:rsid w:val="00570DA7"/>
     <w:rPr>
@@ -3212,9 +3712,9 @@
       <w:szCs w:val="26"/>
     </w:rPr>
   </w:style>
-  <w:style w:type="character" w:styleId="Hienovarainenkorostus">
+  <w:style w:type="character" w:styleId="SubtleEmphasis">
     <w:name w:val="Subtle Emphasis"/>
-    <w:basedOn w:val="Kappaleenoletusfontti"/>
+    <w:basedOn w:val="DefaultParagraphFont"/>
     <w:uiPriority w:val="19"/>
     <w:qFormat/>
     <w:rsid w:val="00570DA7"/>
@@ -3224,9 +3724,9 @@
       <w:color w:val="auto"/>
     </w:rPr>
   </w:style>
-  <w:style w:type="character" w:styleId="Voimakaskorostus">
+  <w:style w:type="character" w:styleId="IntenseEmphasis">
     <w:name w:val="Intense Emphasis"/>
-    <w:basedOn w:val="Kappaleenoletusfontti"/>
+    <w:basedOn w:val="DefaultParagraphFont"/>
     <w:uiPriority w:val="21"/>
     <w:qFormat/>
     <w:rsid w:val="00570DA7"/>
@@ -3238,9 +3738,9 @@
       <w:color w:val="auto"/>
     </w:rPr>
   </w:style>
-  <w:style w:type="character" w:styleId="Hienovarainenviittaus">
+  <w:style w:type="character" w:styleId="SubtleReference">
     <w:name w:val="Subtle Reference"/>
-    <w:basedOn w:val="Kappaleenoletusfontti"/>
+    <w:basedOn w:val="DefaultParagraphFont"/>
     <w:uiPriority w:val="31"/>
     <w:qFormat/>
     <w:rsid w:val="00570DA7"/>
@@ -3250,9 +3750,9 @@
       <w:u w:val="single" w:color="7F7F7F" w:themeColor="text1" w:themeTint="80"/>
     </w:rPr>
   </w:style>
-  <w:style w:type="character" w:styleId="Erottuvaviittaus">
+  <w:style w:type="character" w:styleId="IntenseReference">
     <w:name w:val="Intense Reference"/>
-    <w:basedOn w:val="Kappaleenoletusfontti"/>
+    <w:basedOn w:val="DefaultParagraphFont"/>
     <w:uiPriority w:val="32"/>
     <w:qFormat/>
     <w:rsid w:val="00570DA7"/>
@@ -3264,9 +3764,9 @@
       <w:u w:val="single"/>
     </w:rPr>
   </w:style>
-  <w:style w:type="character" w:styleId="Kirjannimike">
+  <w:style w:type="character" w:styleId="BookTitle">
     <w:name w:val="Book Title"/>
-    <w:basedOn w:val="Kappaleenoletusfontti"/>
+    <w:basedOn w:val="DefaultParagraphFont"/>
     <w:uiPriority w:val="33"/>
     <w:qFormat/>
     <w:rsid w:val="00570DA7"/>
@@ -3277,10 +3777,10 @@
       <w:color w:val="auto"/>
     </w:rPr>
   </w:style>
-  <w:style w:type="paragraph" w:styleId="Sisllysluettelonotsikko">
+  <w:style w:type="paragraph" w:styleId="TOCHeading">
     <w:name w:val="TOC Heading"/>
-    <w:basedOn w:val="Otsikko1"/>
-    <w:next w:val="Normaali"/>
+    <w:basedOn w:val="Heading1"/>
+    <w:next w:val="Normal"/>
     <w:uiPriority w:val="39"/>
     <w:semiHidden/>
     <w:unhideWhenUsed/>

</xml_diff>

<commit_message>
Keskiviikon palaveri lisätty muistioon
</commit_message>
<xml_diff>
--- a/Palaverimuistiot/Palaverimuistio.docx
+++ b/Palaverimuistiot/Palaverimuistio.docx
@@ -36,29 +36,16 @@
           <w:lang w:val="fi-FI"/>
         </w:rPr>
       </w:pPr>
-      <w:proofErr w:type="spellStart"/>
-      <w:r>
-        <w:rPr>
-          <w:rFonts w:asciiTheme="majorHAnsi" w:hAnsiTheme="majorHAnsi" w:cstheme="majorHAnsi"/>
-          <w:b/>
-          <w:bCs/>
-          <w:sz w:val="24"/>
-          <w:szCs w:val="24"/>
-          <w:lang w:val="fi-FI"/>
-        </w:rPr>
-        <w:t>Ebinbodaus</w:t>
-      </w:r>
-      <w:proofErr w:type="spellEnd"/>
-      <w:r>
-        <w:rPr>
-          <w:rFonts w:asciiTheme="majorHAnsi" w:hAnsiTheme="majorHAnsi" w:cstheme="majorHAnsi"/>
-          <w:b/>
-          <w:bCs/>
-          <w:sz w:val="24"/>
-          <w:szCs w:val="24"/>
-          <w:lang w:val="fi-FI"/>
-        </w:rPr>
-        <w:t xml:space="preserve"> – Treeni ja paino-ohjelma</w:t>
+      <w:r>
+        <w:rPr>
+          <w:rFonts w:asciiTheme="majorHAnsi" w:hAnsiTheme="majorHAnsi" w:cstheme="majorHAnsi"/>
+          <w:b/>
+          <w:bCs/>
+          <w:sz w:val="24"/>
+          <w:szCs w:val="24"/>
+          <w:lang w:val="fi-FI"/>
+        </w:rPr>
+        <w:t>Ebinbodaus – Treeni ja paino-ohjelma</w:t>
       </w:r>
       <w:r>
         <w:rPr>
@@ -176,7 +163,6 @@
         </w:rPr>
         <w:tab/>
       </w:r>
-      <w:proofErr w:type="gramStart"/>
       <w:r>
         <w:rPr>
           <w:rFonts w:cstheme="minorHAnsi"/>
@@ -189,15 +175,7 @@
           <w:rFonts w:cstheme="minorHAnsi"/>
           <w:lang w:val="fi-FI"/>
         </w:rPr>
-        <w:t>e</w:t>
-      </w:r>
-      <w:proofErr w:type="gramEnd"/>
-      <w:r>
-        <w:rPr>
-          <w:rFonts w:cstheme="minorHAnsi"/>
-          <w:lang w:val="fi-FI"/>
-        </w:rPr>
-        <w:t xml:space="preserve"> 2.2.2024 klo 20:00 – 21:00</w:t>
+        <w:t>e 2.2.2024 klo 20:00 – 21:00</w:t>
       </w:r>
     </w:p>
     <w:p>
@@ -247,7 +225,6 @@
         </w:rPr>
         <w:tab/>
       </w:r>
-      <w:proofErr w:type="spellStart"/>
       <w:r>
         <w:rPr>
           <w:rFonts w:cstheme="minorHAnsi"/>
@@ -255,7 +232,6 @@
         </w:rPr>
         <w:t>Discord</w:t>
       </w:r>
-      <w:proofErr w:type="spellEnd"/>
     </w:p>
     <w:p>
       <w:pPr>
@@ -442,23 +418,7 @@
           <w:rFonts w:cstheme="minorHAnsi"/>
           <w:lang w:val="fi-FI"/>
         </w:rPr>
-        <w:t xml:space="preserve"> </w:t>
-      </w:r>
-      <w:proofErr w:type="spellStart"/>
-      <w:r>
-        <w:rPr>
-          <w:rFonts w:cstheme="minorHAnsi"/>
-          <w:lang w:val="fi-FI"/>
-        </w:rPr>
-        <w:t>Ebinbodaus</w:t>
-      </w:r>
-      <w:proofErr w:type="spellEnd"/>
-      <w:r>
-        <w:rPr>
-          <w:rFonts w:cstheme="minorHAnsi"/>
-          <w:lang w:val="fi-FI"/>
-        </w:rPr>
-        <w:t xml:space="preserve"> -ohjelmiston sisältö </w:t>
+        <w:t xml:space="preserve"> Ebinbodaus -ohjelmiston sisältö </w:t>
       </w:r>
       <w:r>
         <w:rPr>
@@ -525,7 +485,6 @@
         </w:rPr>
         <w:tab/>
       </w:r>
-      <w:proofErr w:type="gramStart"/>
       <w:r>
         <w:rPr>
           <w:rFonts w:cstheme="minorHAnsi"/>
@@ -533,7 +492,6 @@
         </w:rPr>
         <w:t>Ma</w:t>
       </w:r>
-      <w:proofErr w:type="gramEnd"/>
       <w:r>
         <w:rPr>
           <w:rFonts w:cstheme="minorHAnsi"/>
@@ -951,7 +909,6 @@
         </w:rPr>
         <w:tab/>
       </w:r>
-      <w:proofErr w:type="gramStart"/>
       <w:r>
         <w:rPr>
           <w:rFonts w:cstheme="minorHAnsi"/>
@@ -959,7 +916,6 @@
         </w:rPr>
         <w:t>Su</w:t>
       </w:r>
-      <w:proofErr w:type="gramEnd"/>
       <w:r>
         <w:rPr>
           <w:rFonts w:cstheme="minorHAnsi"/>
@@ -1036,7 +992,6 @@
         </w:rPr>
         <w:tab/>
       </w:r>
-      <w:proofErr w:type="spellStart"/>
       <w:r>
         <w:rPr>
           <w:rFonts w:cstheme="minorHAnsi"/>
@@ -1044,7 +999,6 @@
         </w:rPr>
         <w:t>Discord</w:t>
       </w:r>
-      <w:proofErr w:type="spellEnd"/>
     </w:p>
     <w:p>
       <w:pPr>
@@ -1210,25 +1164,8 @@
           <w:rFonts w:cstheme="minorHAnsi"/>
           <w:lang w:val="fi-FI"/>
         </w:rPr>
-        <w:t xml:space="preserve">Palaverin aiheena oli viikon </w:t>
-      </w:r>
-      <w:proofErr w:type="spellStart"/>
-      <w:r>
-        <w:rPr>
-          <w:rFonts w:cstheme="minorHAnsi"/>
-          <w:lang w:val="fi-FI"/>
-        </w:rPr>
-        <w:t>review</w:t>
-      </w:r>
-      <w:proofErr w:type="spellEnd"/>
-      <w:r>
-        <w:rPr>
-          <w:rFonts w:cstheme="minorHAnsi"/>
-          <w:lang w:val="fi-FI"/>
-        </w:rPr>
-        <w:t xml:space="preserve"> ja </w:t>
-      </w:r>
-      <w:proofErr w:type="spellStart"/>
+        <w:t xml:space="preserve">Palaverin aiheena oli viikon review ja </w:t>
+      </w:r>
       <w:r>
         <w:rPr>
           <w:rFonts w:cstheme="minorHAnsi"/>
@@ -1236,7 +1173,6 @@
         </w:rPr>
         <w:t>retrospect</w:t>
       </w:r>
-      <w:proofErr w:type="spellEnd"/>
       <w:r>
         <w:rPr>
           <w:rFonts w:cstheme="minorHAnsi"/>
@@ -1261,25 +1197,14 @@
           <w:lang w:val="fi-FI"/>
         </w:rPr>
       </w:pPr>
-      <w:proofErr w:type="spellStart"/>
-      <w:r>
-        <w:rPr>
-          <w:rFonts w:cstheme="minorHAnsi"/>
-          <w:b/>
-          <w:bCs/>
-          <w:lang w:val="fi-FI"/>
-        </w:rPr>
-        <w:t>Review</w:t>
-      </w:r>
-      <w:proofErr w:type="spellEnd"/>
-      <w:r>
-        <w:rPr>
-          <w:rFonts w:cstheme="minorHAnsi"/>
-          <w:b/>
-          <w:bCs/>
-          <w:lang w:val="fi-FI"/>
-        </w:rPr>
-        <w:t xml:space="preserve"> ja retro muistiot löytyvät palaverimuistio kansiosta.</w:t>
+      <w:r>
+        <w:rPr>
+          <w:rFonts w:cstheme="minorHAnsi"/>
+          <w:b/>
+          <w:bCs/>
+          <w:lang w:val="fi-FI"/>
+        </w:rPr>
+        <w:t>Review ja retro muistiot löytyvät palaverimuistio kansiosta.</w:t>
       </w:r>
     </w:p>
     <w:p>
@@ -1475,7 +1400,6 @@
         </w:rPr>
         <w:tab/>
       </w:r>
-      <w:proofErr w:type="gramStart"/>
       <w:r>
         <w:rPr>
           <w:rFonts w:cstheme="minorHAnsi"/>
@@ -1483,7 +1407,6 @@
         </w:rPr>
         <w:t>Su</w:t>
       </w:r>
-      <w:proofErr w:type="gramEnd"/>
       <w:r>
         <w:rPr>
           <w:rFonts w:cstheme="minorHAnsi"/>
@@ -1560,7 +1483,6 @@
         </w:rPr>
         <w:tab/>
       </w:r>
-      <w:proofErr w:type="spellStart"/>
       <w:r>
         <w:rPr>
           <w:rFonts w:cstheme="minorHAnsi"/>
@@ -1568,7 +1490,6 @@
         </w:rPr>
         <w:t>Discord</w:t>
       </w:r>
-      <w:proofErr w:type="spellEnd"/>
     </w:p>
     <w:p>
       <w:pPr>
@@ -1733,25 +1654,8 @@
           <w:rFonts w:cstheme="minorHAnsi"/>
           <w:lang w:val="fi-FI"/>
         </w:rPr>
-        <w:t xml:space="preserve">Palaverin aiheena oli viikon </w:t>
-      </w:r>
-      <w:proofErr w:type="spellStart"/>
-      <w:r>
-        <w:rPr>
-          <w:rFonts w:cstheme="minorHAnsi"/>
-          <w:lang w:val="fi-FI"/>
-        </w:rPr>
-        <w:t>review</w:t>
-      </w:r>
-      <w:proofErr w:type="spellEnd"/>
-      <w:r>
-        <w:rPr>
-          <w:rFonts w:cstheme="minorHAnsi"/>
-          <w:lang w:val="fi-FI"/>
-        </w:rPr>
-        <w:t xml:space="preserve"> ja </w:t>
-      </w:r>
-      <w:proofErr w:type="spellStart"/>
+        <w:t xml:space="preserve">Palaverin aiheena oli viikon review ja </w:t>
+      </w:r>
       <w:r>
         <w:rPr>
           <w:rFonts w:cstheme="minorHAnsi"/>
@@ -1759,7 +1663,6 @@
         </w:rPr>
         <w:t>retrospect</w:t>
       </w:r>
-      <w:proofErr w:type="spellEnd"/>
       <w:r>
         <w:rPr>
           <w:rFonts w:cstheme="minorHAnsi"/>
@@ -1777,25 +1680,14 @@
           <w:lang w:val="fi-FI"/>
         </w:rPr>
       </w:pPr>
-      <w:proofErr w:type="spellStart"/>
-      <w:r>
-        <w:rPr>
-          <w:rFonts w:cstheme="minorHAnsi"/>
-          <w:b/>
-          <w:bCs/>
-          <w:lang w:val="fi-FI"/>
-        </w:rPr>
-        <w:t>Review</w:t>
-      </w:r>
-      <w:proofErr w:type="spellEnd"/>
-      <w:r>
-        <w:rPr>
-          <w:rFonts w:cstheme="minorHAnsi"/>
-          <w:b/>
-          <w:bCs/>
-          <w:lang w:val="fi-FI"/>
-        </w:rPr>
-        <w:t xml:space="preserve"> ja retro muistiot löytyvät palaverimuistio kansiosta.</w:t>
+      <w:r>
+        <w:rPr>
+          <w:rFonts w:cstheme="minorHAnsi"/>
+          <w:b/>
+          <w:bCs/>
+          <w:lang w:val="fi-FI"/>
+        </w:rPr>
+        <w:t>Review ja retro muistiot löytyvät palaverimuistio kansiosta.</w:t>
       </w:r>
     </w:p>
     <w:p>
@@ -1851,14 +1743,6 @@
         </w:rPr>
         <w:t xml:space="preserve">Seuraavalla viikolla lähdemme innokkain olettamuksin liikkeelle. Diagrammi on lähes valmis ja alamme nähdä työn tulosta päivä päivältä enemmän. </w:t>
       </w:r>
-    </w:p>
-    <w:p>
-      <w:pPr>
-        <w:rPr>
-          <w:rFonts w:cstheme="minorHAnsi"/>
-          <w:lang w:val="fi-FI"/>
-        </w:rPr>
-      </w:pPr>
     </w:p>
     <w:p>
       <w:pPr>
@@ -1886,6 +1770,18 @@
     <w:p>
       <w:pPr>
         <w:rPr>
+          <w:rFonts w:asciiTheme="majorHAnsi" w:hAnsiTheme="majorHAnsi" w:cstheme="majorHAnsi"/>
+          <w:b/>
+          <w:bCs/>
+          <w:sz w:val="24"/>
+          <w:szCs w:val="24"/>
+          <w:lang w:val="fi-FI"/>
+        </w:rPr>
+      </w:pPr>
+    </w:p>
+    <w:p>
+      <w:pPr>
+        <w:rPr>
           <w:rFonts w:cstheme="minorHAnsi"/>
           <w:lang w:val="fi-FI"/>
         </w:rPr>
@@ -1919,7 +1815,6 @@
         </w:rPr>
         <w:tab/>
       </w:r>
-      <w:proofErr w:type="gramStart"/>
       <w:r>
         <w:rPr>
           <w:rFonts w:cstheme="minorHAnsi"/>
@@ -1927,7 +1822,6 @@
         </w:rPr>
         <w:t>Su</w:t>
       </w:r>
-      <w:proofErr w:type="gramEnd"/>
       <w:r>
         <w:rPr>
           <w:rFonts w:cstheme="minorHAnsi"/>
@@ -2004,7 +1898,6 @@
         </w:rPr>
         <w:tab/>
       </w:r>
-      <w:proofErr w:type="spellStart"/>
       <w:r>
         <w:rPr>
           <w:rFonts w:cstheme="minorHAnsi"/>
@@ -2012,7 +1905,6 @@
         </w:rPr>
         <w:t>Discord</w:t>
       </w:r>
-      <w:proofErr w:type="spellEnd"/>
     </w:p>
     <w:p>
       <w:pPr>
@@ -2185,25 +2077,8 @@
           <w:rFonts w:cstheme="minorHAnsi"/>
           <w:lang w:val="fi-FI"/>
         </w:rPr>
-        <w:t xml:space="preserve">Palaverin aiheena oli viikon </w:t>
-      </w:r>
-      <w:proofErr w:type="spellStart"/>
-      <w:r>
-        <w:rPr>
-          <w:rFonts w:cstheme="minorHAnsi"/>
-          <w:lang w:val="fi-FI"/>
-        </w:rPr>
-        <w:t>review</w:t>
-      </w:r>
-      <w:proofErr w:type="spellEnd"/>
-      <w:r>
-        <w:rPr>
-          <w:rFonts w:cstheme="minorHAnsi"/>
-          <w:lang w:val="fi-FI"/>
-        </w:rPr>
-        <w:t xml:space="preserve"> ja </w:t>
-      </w:r>
-      <w:proofErr w:type="spellStart"/>
+        <w:t xml:space="preserve">Palaverin aiheena oli viikon review ja </w:t>
+      </w:r>
       <w:r>
         <w:rPr>
           <w:rFonts w:cstheme="minorHAnsi"/>
@@ -2211,7 +2086,6 @@
         </w:rPr>
         <w:t>retrospect</w:t>
       </w:r>
-      <w:proofErr w:type="spellEnd"/>
       <w:r>
         <w:rPr>
           <w:rFonts w:cstheme="minorHAnsi"/>
@@ -2229,25 +2103,14 @@
           <w:lang w:val="fi-FI"/>
         </w:rPr>
       </w:pPr>
-      <w:proofErr w:type="spellStart"/>
-      <w:r>
-        <w:rPr>
-          <w:rFonts w:cstheme="minorHAnsi"/>
-          <w:b/>
-          <w:bCs/>
-          <w:lang w:val="fi-FI"/>
-        </w:rPr>
-        <w:t>Review</w:t>
-      </w:r>
-      <w:proofErr w:type="spellEnd"/>
-      <w:r>
-        <w:rPr>
-          <w:rFonts w:cstheme="minorHAnsi"/>
-          <w:b/>
-          <w:bCs/>
-          <w:lang w:val="fi-FI"/>
-        </w:rPr>
-        <w:t xml:space="preserve"> ja retro muistiot löytyvät palaverimuistio kansiosta.</w:t>
+      <w:r>
+        <w:rPr>
+          <w:rFonts w:cstheme="minorHAnsi"/>
+          <w:b/>
+          <w:bCs/>
+          <w:lang w:val="fi-FI"/>
+        </w:rPr>
+        <w:t>Review ja retro muistiot löytyvät palaverimuistio kansiosta.</w:t>
       </w:r>
     </w:p>
     <w:p>
@@ -2298,7 +2161,6 @@
     </w:p>
     <w:p>
       <w:pPr>
-        <w:jc w:val="left"/>
         <w:rPr>
           <w:rFonts w:asciiTheme="majorHAnsi" w:hAnsiTheme="majorHAnsi" w:cstheme="majorHAnsi"/>
           <w:b/>
@@ -2343,6 +2205,14 @@
           <w:lang w:val="fi-FI"/>
         </w:rPr>
       </w:pPr>
+    </w:p>
+    <w:p>
+      <w:pPr>
+        <w:rPr>
+          <w:rFonts w:cstheme="minorHAnsi"/>
+          <w:lang w:val="fi-FI"/>
+        </w:rPr>
+      </w:pPr>
       <w:r>
         <w:rPr>
           <w:rFonts w:asciiTheme="majorHAnsi" w:hAnsiTheme="majorHAnsi" w:cstheme="majorHAnsi"/>
@@ -2372,7 +2242,6 @@
         </w:rPr>
         <w:tab/>
       </w:r>
-      <w:proofErr w:type="gramStart"/>
       <w:r>
         <w:rPr>
           <w:rFonts w:cstheme="minorHAnsi"/>
@@ -2380,7 +2249,6 @@
         </w:rPr>
         <w:t>Su</w:t>
       </w:r>
-      <w:proofErr w:type="gramEnd"/>
       <w:r>
         <w:rPr>
           <w:rFonts w:cstheme="minorHAnsi"/>
@@ -2457,7 +2325,6 @@
         </w:rPr>
         <w:tab/>
       </w:r>
-      <w:proofErr w:type="spellStart"/>
       <w:r>
         <w:rPr>
           <w:rFonts w:cstheme="minorHAnsi"/>
@@ -2465,7 +2332,6 @@
         </w:rPr>
         <w:t>Discord</w:t>
       </w:r>
-      <w:proofErr w:type="spellEnd"/>
     </w:p>
     <w:p>
       <w:pPr>
@@ -2631,25 +2497,8 @@
           <w:rFonts w:cstheme="minorHAnsi"/>
           <w:lang w:val="fi-FI"/>
         </w:rPr>
-        <w:t xml:space="preserve">Palaverin aiheena oli viikon </w:t>
-      </w:r>
-      <w:proofErr w:type="spellStart"/>
-      <w:r>
-        <w:rPr>
-          <w:rFonts w:cstheme="minorHAnsi"/>
-          <w:lang w:val="fi-FI"/>
-        </w:rPr>
-        <w:t>review</w:t>
-      </w:r>
-      <w:proofErr w:type="spellEnd"/>
-      <w:r>
-        <w:rPr>
-          <w:rFonts w:cstheme="minorHAnsi"/>
-          <w:lang w:val="fi-FI"/>
-        </w:rPr>
-        <w:t xml:space="preserve"> ja </w:t>
-      </w:r>
-      <w:proofErr w:type="spellStart"/>
+        <w:t xml:space="preserve">Palaverin aiheena oli viikon review ja </w:t>
+      </w:r>
       <w:r>
         <w:rPr>
           <w:rFonts w:cstheme="minorHAnsi"/>
@@ -2657,7 +2506,6 @@
         </w:rPr>
         <w:t>retrospect</w:t>
       </w:r>
-      <w:proofErr w:type="spellEnd"/>
       <w:r>
         <w:rPr>
           <w:rFonts w:cstheme="minorHAnsi"/>
@@ -2675,25 +2523,14 @@
           <w:lang w:val="fi-FI"/>
         </w:rPr>
       </w:pPr>
-      <w:proofErr w:type="spellStart"/>
-      <w:r>
-        <w:rPr>
-          <w:rFonts w:cstheme="minorHAnsi"/>
-          <w:b/>
-          <w:bCs/>
-          <w:lang w:val="fi-FI"/>
-        </w:rPr>
-        <w:t>Review</w:t>
-      </w:r>
-      <w:proofErr w:type="spellEnd"/>
-      <w:r>
-        <w:rPr>
-          <w:rFonts w:cstheme="minorHAnsi"/>
-          <w:b/>
-          <w:bCs/>
-          <w:lang w:val="fi-FI"/>
-        </w:rPr>
-        <w:t xml:space="preserve"> ja retro muistiot löytyvät palaverimuistio kansiosta.</w:t>
+      <w:r>
+        <w:rPr>
+          <w:rFonts w:cstheme="minorHAnsi"/>
+          <w:b/>
+          <w:bCs/>
+          <w:lang w:val="fi-FI"/>
+        </w:rPr>
+        <w:t>Review ja retro muistiot löytyvät palaverimuistio kansiosta.</w:t>
       </w:r>
     </w:p>
     <w:p>
@@ -2740,6 +2577,342 @@
           <w:lang w:val="fi-FI"/>
         </w:rPr>
         <w:t>Seuraavalla viikolla alkaa projektin loppukiri, kaikki pienetkin viimeistelyt, jotka mielessä on, tulee tehdä ja tavoitteena on lauantaideadline. Kiireestä ja väsymyksestä huolimatta fiilikset ovat hyvät.</w:t>
+      </w:r>
+    </w:p>
+    <w:p>
+      <w:pPr>
+        <w:pBdr>
+          <w:bottom w:val="single" w:sz="12" w:space="1" w:color="auto"/>
+        </w:pBdr>
+        <w:rPr>
+          <w:rFonts w:cstheme="minorHAnsi"/>
+          <w:lang w:val="fi-FI"/>
+        </w:rPr>
+      </w:pPr>
+    </w:p>
+    <w:p>
+      <w:pPr>
+        <w:rPr>
+          <w:rFonts w:cstheme="minorHAnsi"/>
+          <w:lang w:val="fi-FI"/>
+        </w:rPr>
+      </w:pPr>
+    </w:p>
+    <w:p>
+      <w:pPr>
+        <w:rPr>
+          <w:rFonts w:cstheme="minorHAnsi"/>
+          <w:lang w:val="fi-FI"/>
+        </w:rPr>
+      </w:pPr>
+    </w:p>
+    <w:p>
+      <w:pPr>
+        <w:rPr>
+          <w:rFonts w:cstheme="minorHAnsi"/>
+          <w:lang w:val="fi-FI"/>
+        </w:rPr>
+      </w:pPr>
+      <w:r>
+        <w:rPr>
+          <w:rFonts w:asciiTheme="majorHAnsi" w:hAnsiTheme="majorHAnsi" w:cstheme="majorHAnsi"/>
+          <w:b/>
+          <w:bCs/>
+          <w:sz w:val="24"/>
+          <w:szCs w:val="24"/>
+          <w:lang w:val="fi-FI"/>
+        </w:rPr>
+        <w:t>Aika</w:t>
+      </w:r>
+      <w:r>
+        <w:rPr>
+          <w:rFonts w:asciiTheme="majorHAnsi" w:hAnsiTheme="majorHAnsi" w:cstheme="majorHAnsi"/>
+          <w:b/>
+          <w:bCs/>
+          <w:lang w:val="fi-FI"/>
+        </w:rPr>
+        <w:tab/>
+      </w:r>
+      <w:r>
+        <w:rPr>
+          <w:rFonts w:asciiTheme="majorHAnsi" w:hAnsiTheme="majorHAnsi" w:cstheme="majorHAnsi"/>
+          <w:b/>
+          <w:bCs/>
+          <w:lang w:val="fi-FI"/>
+        </w:rPr>
+        <w:tab/>
+      </w:r>
+      <w:r>
+        <w:rPr>
+          <w:rFonts w:cstheme="minorHAnsi"/>
+          <w:lang w:val="fi-FI"/>
+        </w:rPr>
+        <w:t>Ke 6</w:t>
+      </w:r>
+      <w:r>
+        <w:rPr>
+          <w:rFonts w:cstheme="minorHAnsi"/>
+          <w:lang w:val="fi-FI"/>
+        </w:rPr>
+        <w:t>.3</w:t>
+      </w:r>
+      <w:r>
+        <w:rPr>
+          <w:rFonts w:cstheme="minorHAnsi"/>
+          <w:lang w:val="fi-FI"/>
+        </w:rPr>
+        <w:t xml:space="preserve">.2024 </w:t>
+      </w:r>
+      <w:r>
+        <w:rPr>
+          <w:rFonts w:cstheme="minorHAnsi"/>
+          <w:lang w:val="fi-FI"/>
+        </w:rPr>
+        <w:t>n. 11:45-12:15</w:t>
+      </w:r>
+    </w:p>
+    <w:p>
+      <w:pPr>
+        <w:rPr>
+          <w:rFonts w:asciiTheme="majorHAnsi" w:hAnsiTheme="majorHAnsi" w:cstheme="majorHAnsi"/>
+          <w:lang w:val="fi-FI"/>
+        </w:rPr>
+      </w:pPr>
+    </w:p>
+    <w:p>
+      <w:pPr>
+        <w:rPr>
+          <w:rFonts w:cstheme="minorHAnsi"/>
+          <w:lang w:val="fi-FI"/>
+        </w:rPr>
+      </w:pPr>
+      <w:r>
+        <w:rPr>
+          <w:rFonts w:asciiTheme="majorHAnsi" w:hAnsiTheme="majorHAnsi" w:cstheme="majorHAnsi"/>
+          <w:b/>
+          <w:bCs/>
+          <w:sz w:val="24"/>
+          <w:szCs w:val="24"/>
+          <w:lang w:val="fi-FI"/>
+        </w:rPr>
+        <w:t>Paikka</w:t>
+      </w:r>
+      <w:r>
+        <w:rPr>
+          <w:rFonts w:asciiTheme="majorHAnsi" w:hAnsiTheme="majorHAnsi" w:cstheme="majorHAnsi"/>
+          <w:lang w:val="fi-FI"/>
+        </w:rPr>
+        <w:t xml:space="preserve"> </w:t>
+      </w:r>
+      <w:r>
+        <w:rPr>
+          <w:rFonts w:asciiTheme="majorHAnsi" w:hAnsiTheme="majorHAnsi" w:cstheme="majorHAnsi"/>
+          <w:lang w:val="fi-FI"/>
+        </w:rPr>
+        <w:tab/>
+      </w:r>
+      <w:r>
+        <w:rPr>
+          <w:rFonts w:asciiTheme="majorHAnsi" w:hAnsiTheme="majorHAnsi" w:cstheme="majorHAnsi"/>
+          <w:lang w:val="fi-FI"/>
+        </w:rPr>
+        <w:tab/>
+      </w:r>
+      <w:r>
+        <w:rPr>
+          <w:rFonts w:cstheme="minorHAnsi"/>
+          <w:lang w:val="fi-FI"/>
+        </w:rPr>
+        <w:t>Discord</w:t>
+      </w:r>
+    </w:p>
+    <w:p>
+      <w:pPr>
+        <w:rPr>
+          <w:rFonts w:asciiTheme="majorHAnsi" w:hAnsiTheme="majorHAnsi" w:cstheme="majorHAnsi"/>
+          <w:lang w:val="fi-FI"/>
+        </w:rPr>
+      </w:pPr>
+    </w:p>
+    <w:p>
+      <w:pPr>
+        <w:rPr>
+          <w:rFonts w:asciiTheme="majorHAnsi" w:hAnsiTheme="majorHAnsi" w:cstheme="majorHAnsi"/>
+          <w:lang w:val="fi-FI"/>
+        </w:rPr>
+      </w:pPr>
+      <w:r>
+        <w:rPr>
+          <w:rFonts w:asciiTheme="majorHAnsi" w:hAnsiTheme="majorHAnsi" w:cstheme="majorHAnsi"/>
+          <w:b/>
+          <w:bCs/>
+          <w:sz w:val="24"/>
+          <w:szCs w:val="24"/>
+          <w:lang w:val="fi-FI"/>
+        </w:rPr>
+        <w:t>Läsnä</w:t>
+      </w:r>
+      <w:r>
+        <w:rPr>
+          <w:rFonts w:asciiTheme="majorHAnsi" w:hAnsiTheme="majorHAnsi" w:cstheme="majorHAnsi"/>
+          <w:lang w:val="fi-FI"/>
+        </w:rPr>
+        <w:tab/>
+      </w:r>
+      <w:r>
+        <w:rPr>
+          <w:rFonts w:asciiTheme="majorHAnsi" w:hAnsiTheme="majorHAnsi" w:cstheme="majorHAnsi"/>
+          <w:lang w:val="fi-FI"/>
+        </w:rPr>
+        <w:tab/>
+      </w:r>
+      <w:r>
+        <w:rPr>
+          <w:rFonts w:cstheme="minorHAnsi"/>
+          <w:lang w:val="fi-FI"/>
+        </w:rPr>
+        <w:t>Miro Kähärä</w:t>
+      </w:r>
+    </w:p>
+    <w:p>
+      <w:pPr>
+        <w:rPr>
+          <w:rFonts w:cstheme="minorHAnsi"/>
+          <w:lang w:val="fi-FI"/>
+        </w:rPr>
+      </w:pPr>
+      <w:r>
+        <w:rPr>
+          <w:rFonts w:asciiTheme="majorHAnsi" w:hAnsiTheme="majorHAnsi" w:cstheme="majorHAnsi"/>
+          <w:lang w:val="fi-FI"/>
+        </w:rPr>
+        <w:tab/>
+      </w:r>
+      <w:r>
+        <w:rPr>
+          <w:rFonts w:asciiTheme="majorHAnsi" w:hAnsiTheme="majorHAnsi" w:cstheme="majorHAnsi"/>
+          <w:lang w:val="fi-FI"/>
+        </w:rPr>
+        <w:tab/>
+      </w:r>
+      <w:r>
+        <w:rPr>
+          <w:rFonts w:cstheme="minorHAnsi"/>
+          <w:lang w:val="fi-FI"/>
+        </w:rPr>
+        <w:t>Joonatan Lipiäinen</w:t>
+      </w:r>
+    </w:p>
+    <w:p>
+      <w:pPr>
+        <w:rPr>
+          <w:rFonts w:cstheme="minorHAnsi"/>
+          <w:lang w:val="fi-FI"/>
+        </w:rPr>
+      </w:pPr>
+      <w:r>
+        <w:rPr>
+          <w:rFonts w:cstheme="minorHAnsi"/>
+          <w:lang w:val="fi-FI"/>
+        </w:rPr>
+        <w:tab/>
+      </w:r>
+      <w:r>
+        <w:rPr>
+          <w:rFonts w:cstheme="minorHAnsi"/>
+          <w:lang w:val="fi-FI"/>
+        </w:rPr>
+        <w:tab/>
+        <w:t>John Ramstedt</w:t>
+      </w:r>
+    </w:p>
+    <w:p>
+      <w:pPr>
+        <w:rPr>
+          <w:rFonts w:cstheme="minorHAnsi"/>
+          <w:lang w:val="fi-FI"/>
+        </w:rPr>
+      </w:pPr>
+      <w:r>
+        <w:rPr>
+          <w:rFonts w:cstheme="minorHAnsi"/>
+          <w:lang w:val="fi-FI"/>
+        </w:rPr>
+        <w:tab/>
+      </w:r>
+      <w:r>
+        <w:rPr>
+          <w:rFonts w:cstheme="minorHAnsi"/>
+          <w:lang w:val="fi-FI"/>
+        </w:rPr>
+        <w:tab/>
+        <w:t>Topi Korhonen, laatija</w:t>
+      </w:r>
+    </w:p>
+    <w:p>
+      <w:pPr>
+        <w:rPr>
+          <w:rFonts w:asciiTheme="majorHAnsi" w:hAnsiTheme="majorHAnsi" w:cstheme="majorHAnsi"/>
+          <w:b/>
+          <w:bCs/>
+          <w:lang w:val="fi-FI"/>
+        </w:rPr>
+      </w:pPr>
+    </w:p>
+    <w:p>
+      <w:pPr>
+        <w:rPr>
+          <w:rFonts w:asciiTheme="majorHAnsi" w:hAnsiTheme="majorHAnsi" w:cstheme="majorHAnsi"/>
+          <w:b/>
+          <w:bCs/>
+          <w:lang w:val="fi-FI"/>
+        </w:rPr>
+      </w:pPr>
+      <w:r>
+        <w:rPr>
+          <w:rFonts w:asciiTheme="majorHAnsi" w:hAnsiTheme="majorHAnsi" w:cstheme="majorHAnsi"/>
+          <w:b/>
+          <w:bCs/>
+          <w:lang w:val="fi-FI"/>
+        </w:rPr>
+        <w:tab/>
+      </w:r>
+    </w:p>
+    <w:p>
+      <w:pPr>
+        <w:rPr>
+          <w:rFonts w:cstheme="minorHAnsi"/>
+          <w:lang w:val="fi-FI"/>
+        </w:rPr>
+      </w:pPr>
+      <w:r>
+        <w:rPr>
+          <w:rFonts w:cstheme="minorHAnsi"/>
+          <w:lang w:val="fi-FI"/>
+        </w:rPr>
+        <w:t xml:space="preserve">Palaverin aiheena oli </w:t>
+      </w:r>
+      <w:r>
+        <w:rPr>
+          <w:rFonts w:cstheme="minorHAnsi"/>
+          <w:lang w:val="fi-FI"/>
+        </w:rPr>
+        <w:t>ns. välikatsaus viimeisen viikon tekemisiin. Katseltiin missä vaiheessa kukin on ja onko tässä vaiheessa jotain muuttamista deadlinen suhteen.</w:t>
+      </w:r>
+    </w:p>
+    <w:p>
+      <w:pPr>
+        <w:rPr>
+          <w:rFonts w:cstheme="minorHAnsi"/>
+          <w:lang w:val="fi-FI"/>
+        </w:rPr>
+      </w:pPr>
+      <w:r>
+        <w:rPr>
+          <w:rFonts w:cstheme="minorHAnsi"/>
+          <w:lang w:val="fi-FI"/>
+        </w:rPr>
+        <w:t>Kaikilla ryhmälaisilla on tiedossa mitä tekevät ja miten jatkavat. Alkuperäinen deadline työskentelylle on edelleen sama, eli lauantai. Sunnuntaina palautus.</w:t>
       </w:r>
     </w:p>
     <w:p>
@@ -3170,7 +3343,7 @@
   <w:style w:type="paragraph" w:default="1" w:styleId="Normal">
     <w:name w:val="Normal"/>
     <w:qFormat/>
-    <w:rsid w:val="00F036AF"/>
+    <w:rsid w:val="00F34D4D"/>
   </w:style>
   <w:style w:type="paragraph" w:styleId="Heading1">
     <w:name w:val="heading 1"/>

</xml_diff>